<commit_message>
finished slide alberi evolutivi
</commit_message>
<xml_diff>
--- a/Discussione Laurea/Discussione Slide.docx
+++ b/Discussione Laurea/Discussione Slide.docx
@@ -23,10 +23,7 @@
         <w:t>Slide</w:t>
       </w:r>
       <w:r>
-        <w:t xml:space="preserve"> </w:t>
-      </w:r>
-      <w:r>
-        <w:t>1:</w:t>
+        <w:t xml:space="preserve"> 1:</w:t>
       </w:r>
       <w:r>
         <w:t xml:space="preserve"> «Concetti base di biologia»</w:t>
@@ -273,32 +270,277 @@
         </w:rPr>
       </w:pPr>
       <w:r>
-        <w:rPr>
-          <w:u w:val="single"/>
-        </w:rPr>
-        <w:t xml:space="preserve">L’albero evolutivo (o albero filogenetico) è un </w:t>
-      </w:r>
-      <w:r>
-        <w:rPr>
-          <w:u w:val="single"/>
-        </w:rPr>
-        <w:t>diagramma che rappresenta le relazioni evolutive tra le varie entità biologiche (animali, piante, virus e così via).</w:t>
-      </w:r>
-    </w:p>
-    <w:p>
-      <w:r>
-        <w:t>Gli alberi evolutivi possono essere suddivisi in due categorie: alberi</w:t>
-      </w:r>
-      <w:r>
-        <w:t xml:space="preserve"> </w:t>
-      </w:r>
-      <w:r>
-        <w:t>radicati e non radicati.</w:t>
-      </w:r>
-    </w:p>
-    <w:p>
+        <w:t>Ricordando la definizione di albero, ovvero un grafo non orientato connesso e aciclico</w:t>
+      </w:r>
+      <w:r>
+        <w:rPr>
+          <w:u w:val="single"/>
+        </w:rPr>
+        <w:t>, l</w:t>
+      </w:r>
+      <w:r>
+        <w:rPr>
+          <w:u w:val="single"/>
+        </w:rPr>
+        <w:t xml:space="preserve">’albero evolutivo (o albero filogenetico) è un diagramma che rappresenta le relazioni evolutive tra le varie entità biologiche </w:t>
+      </w:r>
+      <w:r>
+        <w:t>(animali, piante, virus e così via)</w:t>
+      </w:r>
+      <w:r>
+        <w:t>,</w:t>
+      </w:r>
+      <w:r>
+        <w:rPr>
+          <w:u w:val="single"/>
+        </w:rPr>
+        <w:t xml:space="preserve"> dove i nodi </w:t>
+      </w:r>
+      <w:r>
+        <w:t>(o vertici)</w:t>
+      </w:r>
+      <w:r>
+        <w:rPr>
+          <w:u w:val="single"/>
+        </w:rPr>
+        <w:t xml:space="preserve"> rappresentano tali entità, mentre gli archi mostrano le relazioni</w:t>
+      </w:r>
+      <w:r>
+        <w:rPr>
+          <w:u w:val="single"/>
+        </w:rPr>
+        <w:t xml:space="preserve"> tra di loro</w:t>
+      </w:r>
+      <w:r>
+        <w:rPr>
+          <w:u w:val="single"/>
+        </w:rPr>
+        <w:t>.</w:t>
+      </w:r>
+    </w:p>
+    <w:p>
+      <w:r>
+        <w:t xml:space="preserve">Gli alberi evolutivi possono essere suddivisi in </w:t>
+      </w:r>
+      <w:r>
+        <w:rPr>
+          <w:u w:val="single"/>
+        </w:rPr>
+        <w:t xml:space="preserve">due </w:t>
+      </w:r>
+      <w:r>
+        <w:rPr>
+          <w:u w:val="single"/>
+        </w:rPr>
+        <w:t>tipi</w:t>
+      </w:r>
+      <w:r>
+        <w:rPr>
+          <w:u w:val="single"/>
+        </w:rPr>
+        <w:t>: alberi radicati e non radicati</w:t>
+      </w:r>
+      <w:r>
+        <w:t>.</w:t>
+      </w:r>
       <w:bookmarkStart w:id="0" w:name="_GoBack"/>
       <w:bookmarkEnd w:id="0"/>
+    </w:p>
+    <w:p>
+      <w:r>
+        <w:rPr>
+          <w:u w:val="single"/>
+        </w:rPr>
+        <w:t>L’albero radicato o albero con radice</w:t>
+      </w:r>
+      <w:r>
+        <w:t xml:space="preserve"> è un albero </w:t>
+      </w:r>
+      <w:r>
+        <w:t xml:space="preserve">che </w:t>
+      </w:r>
+      <w:r>
+        <w:t>si sviluppa a partire da un</w:t>
+      </w:r>
+      <w:r>
+        <w:t xml:space="preserve"> </w:t>
+      </w:r>
+      <w:r>
+        <w:t>nodo speciale, chiamato radice</w:t>
+      </w:r>
+      <w:r>
+        <w:t xml:space="preserve"> (il vertice verde in figura) e si estende</w:t>
+      </w:r>
+      <w:r>
+        <w:t xml:space="preserve"> </w:t>
+      </w:r>
+      <w:r>
+        <w:t>fino alle foglie.</w:t>
+      </w:r>
+      <w:r>
+        <w:t xml:space="preserve"> </w:t>
+      </w:r>
+      <w:r>
+        <w:rPr>
+          <w:u w:val="single"/>
+        </w:rPr>
+        <w:t>I vertici che hanno grado</w:t>
+      </w:r>
+      <w:r>
+        <w:t xml:space="preserve"> (</w:t>
+      </w:r>
+      <w:proofErr w:type="spellStart"/>
+      <w:r>
+        <w:t>num</w:t>
+      </w:r>
+      <w:proofErr w:type="spellEnd"/>
+      <w:r>
+        <w:t xml:space="preserve"> di archi incidenti al vertice)</w:t>
+      </w:r>
+      <w:r>
+        <w:t xml:space="preserve"> </w:t>
+      </w:r>
+      <w:r>
+        <w:rPr>
+          <w:u w:val="single"/>
+        </w:rPr>
+        <w:t>maggiore di uno, definiti nodi</w:t>
+      </w:r>
+      <w:r>
+        <w:rPr>
+          <w:u w:val="single"/>
+        </w:rPr>
+        <w:t xml:space="preserve"> </w:t>
+      </w:r>
+      <w:r>
+        <w:rPr>
+          <w:u w:val="single"/>
+        </w:rPr>
+        <w:t>interni, sono gli antenati</w:t>
+      </w:r>
+      <w:r>
+        <w:t xml:space="preserve">, </w:t>
+      </w:r>
+      <w:r>
+        <w:rPr>
+          <w:u w:val="single"/>
+        </w:rPr>
+        <w:t xml:space="preserve">mentre quelli con grado esattamente </w:t>
+      </w:r>
+      <w:r>
+        <w:rPr>
+          <w:u w:val="single"/>
+        </w:rPr>
+        <w:lastRenderedPageBreak/>
+        <w:t>uguale ad</w:t>
+      </w:r>
+      <w:r>
+        <w:rPr>
+          <w:u w:val="single"/>
+        </w:rPr>
+        <w:t xml:space="preserve"> </w:t>
+      </w:r>
+      <w:r>
+        <w:rPr>
+          <w:u w:val="single"/>
+        </w:rPr>
+        <w:t>uno, definite foglie, sono le entità attualmente esistenti.</w:t>
+      </w:r>
+      <w:r>
+        <w:t xml:space="preserve"> </w:t>
+      </w:r>
+      <w:r>
+        <w:rPr>
+          <w:u w:val="single"/>
+        </w:rPr>
+        <w:t>La radice, quindi,</w:t>
+      </w:r>
+      <w:r>
+        <w:rPr>
+          <w:u w:val="single"/>
+        </w:rPr>
+        <w:t xml:space="preserve"> </w:t>
+      </w:r>
+      <w:r>
+        <w:rPr>
+          <w:u w:val="single"/>
+        </w:rPr>
+        <w:t>è l’antenato comune a tutti i vertici dell’albero</w:t>
+      </w:r>
+      <w:r>
+        <w:t>.</w:t>
+      </w:r>
+      <w:r>
+        <w:t xml:space="preserve"> </w:t>
+      </w:r>
+    </w:p>
+    <w:p>
+      <w:r>
+        <w:t xml:space="preserve">Gli alberi non radicati sono </w:t>
+      </w:r>
+      <w:r>
+        <w:rPr>
+          <w:u w:val="single"/>
+        </w:rPr>
+        <w:t>alberi senza la radice</w:t>
+      </w:r>
+      <w:r>
+        <w:t>. Anche in questo caso, i</w:t>
+      </w:r>
+      <w:r>
+        <w:rPr>
+          <w:u w:val="single"/>
+        </w:rPr>
+        <w:t xml:space="preserve"> vertici che hanno </w:t>
+      </w:r>
+      <w:r>
+        <w:rPr>
+          <w:u w:val="single"/>
+        </w:rPr>
+        <w:t xml:space="preserve">grado </w:t>
+      </w:r>
+      <w:r>
+        <w:rPr>
+          <w:u w:val="single"/>
+        </w:rPr>
+        <w:t>maggiore di uno</w:t>
+      </w:r>
+      <w:r>
+        <w:rPr>
+          <w:u w:val="single"/>
+        </w:rPr>
+        <w:t xml:space="preserve"> sono</w:t>
+      </w:r>
+      <w:r>
+        <w:rPr>
+          <w:u w:val="single"/>
+        </w:rPr>
+        <w:t xml:space="preserve"> definiti nodi interni</w:t>
+      </w:r>
+      <w:r>
+        <w:t xml:space="preserve">, </w:t>
+      </w:r>
+      <w:r>
+        <w:rPr>
+          <w:u w:val="single"/>
+        </w:rPr>
+        <w:t>mentre quelli con grado esattamente uguale ad uno</w:t>
+      </w:r>
+      <w:r>
+        <w:rPr>
+          <w:u w:val="single"/>
+        </w:rPr>
+        <w:t xml:space="preserve"> sono dette </w:t>
+      </w:r>
+      <w:r>
+        <w:rPr>
+          <w:u w:val="single"/>
+        </w:rPr>
+        <w:t>foglie.</w:t>
+      </w:r>
+      <w:r>
+        <w:t xml:space="preserve"> A differenza di quelli con radice, si concentrano perlopiù a mostrare le relazioni tra le entità piuttosto che a mostrare l’antenato comune a tutti.</w:t>
+      </w:r>
     </w:p>
     <w:sectPr>
       <w:pgSz w:w="11906" w:h="16838"/>
@@ -554,6 +796,7 @@
     <w:lsdException w:name="HTML Sample" w:semiHidden="1" w:unhideWhenUsed="1"/>
     <w:lsdException w:name="HTML Typewriter" w:semiHidden="1" w:unhideWhenUsed="1"/>
     <w:lsdException w:name="HTML Variable" w:semiHidden="1" w:unhideWhenUsed="1"/>
+    <w:lsdException w:name="Normal Table" w:semiHidden="1" w:unhideWhenUsed="1"/>
     <w:lsdException w:name="annotation subject" w:semiHidden="1" w:unhideWhenUsed="1"/>
     <w:lsdException w:name="No List" w:semiHidden="1" w:unhideWhenUsed="1"/>
     <w:lsdException w:name="Outline List 1" w:semiHidden="1" w:unhideWhenUsed="1"/>
@@ -600,8 +843,10 @@
     <w:lsdException w:name="Table Subtle 2" w:semiHidden="1" w:unhideWhenUsed="1"/>
     <w:lsdException w:name="Table Web 1" w:semiHidden="1" w:unhideWhenUsed="1"/>
     <w:lsdException w:name="Table Web 2" w:semiHidden="1" w:unhideWhenUsed="1"/>
+    <w:lsdException w:name="Table Web 3" w:semiHidden="1" w:unhideWhenUsed="1"/>
     <w:lsdException w:name="Balloon Text" w:semiHidden="1" w:unhideWhenUsed="1"/>
     <w:lsdException w:name="Table Grid" w:uiPriority="39"/>
+    <w:lsdException w:name="Table Theme" w:semiHidden="1" w:unhideWhenUsed="1"/>
     <w:lsdException w:name="Placeholder Text" w:semiHidden="1"/>
     <w:lsdException w:name="No Spacing" w:uiPriority="1" w:qFormat="1"/>
     <w:lsdException w:name="Light Shading" w:uiPriority="60"/>
@@ -873,6 +1118,7 @@
   <w:style w:type="character" w:default="1" w:styleId="Carpredefinitoparagrafo">
     <w:name w:val="Default Paragraph Font"/>
     <w:uiPriority w:val="1"/>
+    <w:semiHidden/>
     <w:unhideWhenUsed/>
   </w:style>
   <w:style w:type="table" w:default="1" w:styleId="Tabellanormale">

</xml_diff>

<commit_message>
finished slide problema degli alberi basati sulla distanza
</commit_message>
<xml_diff>
--- a/Discussione Laurea/Discussione Slide.docx
+++ b/Discussione Laurea/Discussione Slide.docx
@@ -224,7 +224,23 @@
           <w:rFonts w:cstheme="minorHAnsi"/>
           <w:u w:val="single"/>
         </w:rPr>
-        <w:t>X-Informatics. Queste sono</w:t>
+        <w:t>X-</w:t>
+      </w:r>
+      <w:proofErr w:type="spellStart"/>
+      <w:r>
+        <w:rPr>
+          <w:rFonts w:cstheme="minorHAnsi"/>
+          <w:u w:val="single"/>
+        </w:rPr>
+        <w:t>Informatics</w:t>
+      </w:r>
+      <w:proofErr w:type="spellEnd"/>
+      <w:r>
+        <w:rPr>
+          <w:rFonts w:cstheme="minorHAnsi"/>
+          <w:u w:val="single"/>
+        </w:rPr>
+        <w:t>. Queste sono</w:t>
       </w:r>
       <w:r>
         <w:rPr>
@@ -497,7 +513,21 @@
         <w:rPr>
           <w:rFonts w:cstheme="minorHAnsi"/>
         </w:rPr>
-        <w:t xml:space="preserve"> (num di archi incidenti al vertice) </w:t>
+        <w:t xml:space="preserve"> (</w:t>
+      </w:r>
+      <w:proofErr w:type="spellStart"/>
+      <w:r>
+        <w:rPr>
+          <w:rFonts w:cstheme="minorHAnsi"/>
+        </w:rPr>
+        <w:t>num</w:t>
+      </w:r>
+      <w:proofErr w:type="spellEnd"/>
+      <w:r>
+        <w:rPr>
+          <w:rFonts w:cstheme="minorHAnsi"/>
+        </w:rPr>
+        <w:t xml:space="preserve"> di archi incidenti al vertice) </w:t>
       </w:r>
       <w:r>
         <w:rPr>
@@ -622,6 +652,26 @@
     </w:p>
     <w:p>
       <w:pPr>
+        <w:rPr>
+          <w:rFonts w:cstheme="minorHAnsi"/>
+        </w:rPr>
+      </w:pPr>
+      <w:r>
+        <w:rPr>
+          <w:rFonts w:cstheme="minorHAnsi"/>
+        </w:rPr>
+        <w:t xml:space="preserve">Ma </w:t>
+      </w:r>
+      <w:r>
+        <w:rPr>
+          <w:rFonts w:cstheme="minorHAnsi"/>
+          <w:u w:val="single"/>
+        </w:rPr>
+        <w:t>come si costruiscono gli alberi evolutivi?</w:t>
+      </w:r>
+    </w:p>
+    <w:p>
+      <w:pPr>
         <w:pStyle w:val="Titolo2"/>
         <w:rPr>
           <w:rFonts w:asciiTheme="minorHAnsi" w:hAnsiTheme="minorHAnsi" w:cstheme="minorHAnsi"/>
@@ -631,7 +681,19 @@
         <w:rPr>
           <w:rFonts w:asciiTheme="minorHAnsi" w:hAnsiTheme="minorHAnsi" w:cstheme="minorHAnsi"/>
         </w:rPr>
-        <w:t>Slide 4: «Problema degli alberi basati sulla distanza»</w:t>
+        <w:t>Slide 4: «</w:t>
+      </w:r>
+      <w:r>
+        <w:rPr>
+          <w:rFonts w:asciiTheme="minorHAnsi" w:hAnsiTheme="minorHAnsi" w:cstheme="minorHAnsi"/>
+        </w:rPr>
+        <w:t>Matrice delle distanze</w:t>
+      </w:r>
+      <w:r>
+        <w:rPr>
+          <w:rFonts w:asciiTheme="minorHAnsi" w:hAnsiTheme="minorHAnsi" w:cstheme="minorHAnsi"/>
+        </w:rPr>
+        <w:t>»</w:t>
       </w:r>
     </w:p>
     <w:p>
@@ -678,56 +740,28 @@
         <w:rPr>
           <w:rFonts w:cstheme="minorHAnsi"/>
         </w:rPr>
-        <w:t xml:space="preserve">Dati due punti x ed y, </w:t>
-      </w:r>
-      <w:r>
-        <w:rPr>
-          <w:rFonts w:cstheme="minorHAnsi"/>
-          <w:u w:val="single"/>
-        </w:rPr>
-        <w:t xml:space="preserve">la distanza </w:t>
-      </w:r>
-      <w:r>
-        <w:rPr>
-          <w:rFonts w:cstheme="minorHAnsi"/>
-          <w:u w:val="single"/>
-        </w:rPr>
-        <w:t>è una funzione d(x</w:t>
-      </w:r>
-      <w:r>
-        <w:rPr>
-          <w:rFonts w:cstheme="minorHAnsi"/>
-          <w:u w:val="single"/>
-        </w:rPr>
-        <w:t>,</w:t>
-      </w:r>
-      <w:r>
-        <w:rPr>
-          <w:rFonts w:cstheme="minorHAnsi"/>
-          <w:u w:val="single"/>
-        </w:rPr>
-        <w:t xml:space="preserve"> y) che</w:t>
-      </w:r>
-      <w:r>
-        <w:rPr>
-          <w:rFonts w:cstheme="minorHAnsi"/>
-          <w:u w:val="single"/>
-        </w:rPr>
-        <w:t xml:space="preserve"> </w:t>
-      </w:r>
-      <w:r>
-        <w:rPr>
-          <w:rFonts w:cstheme="minorHAnsi"/>
-          <w:u w:val="single"/>
-        </w:rPr>
-        <w:t>possiede le seguenti proprietà</w:t>
-      </w:r>
-      <w:r>
-        <w:rPr>
-          <w:rFonts w:cstheme="minorHAnsi"/>
-          <w:u w:val="single"/>
-        </w:rPr>
-        <w:t>:</w:t>
+        <w:t xml:space="preserve">Dati due punti x </w:t>
+      </w:r>
+      <w:proofErr w:type="spellStart"/>
+      <w:r>
+        <w:rPr>
+          <w:rFonts w:cstheme="minorHAnsi"/>
+        </w:rPr>
+        <w:t>ed</w:t>
+      </w:r>
+      <w:proofErr w:type="spellEnd"/>
+      <w:r>
+        <w:rPr>
+          <w:rFonts w:cstheme="minorHAnsi"/>
+        </w:rPr>
+        <w:t xml:space="preserve"> y, </w:t>
+      </w:r>
+      <w:r>
+        <w:rPr>
+          <w:rFonts w:cstheme="minorHAnsi"/>
+          <w:u w:val="single"/>
+        </w:rPr>
+        <w:t>la distanza è una funzione d(x, y) che possiede le seguenti proprietà:</w:t>
       </w:r>
     </w:p>
     <w:p>
@@ -747,14 +781,7 @@
           <w:rFonts w:cstheme="minorHAnsi"/>
           <w:u w:val="single"/>
         </w:rPr>
-        <w:t xml:space="preserve">Non negatività </w:t>
-      </w:r>
-      <w:r>
-        <w:rPr>
-          <w:rFonts w:cstheme="minorHAnsi"/>
-          <w:u w:val="single"/>
-        </w:rPr>
-        <w:t>[mostrare formula]</w:t>
+        <w:t>Non negatività [mostrare formula]</w:t>
       </w:r>
     </w:p>
     <w:p>
@@ -774,14 +801,7 @@
           <w:rFonts w:cstheme="minorHAnsi"/>
           <w:u w:val="single"/>
         </w:rPr>
-        <w:t xml:space="preserve">Identità </w:t>
-      </w:r>
-      <w:r>
-        <w:rPr>
-          <w:rFonts w:cstheme="minorHAnsi"/>
-          <w:u w:val="single"/>
-        </w:rPr>
-        <w:t>[mostrare formula]</w:t>
+        <w:t>Identità [mostrare formula]</w:t>
       </w:r>
     </w:p>
     <w:p>
@@ -801,14 +821,7 @@
           <w:rFonts w:cstheme="minorHAnsi"/>
           <w:u w:val="single"/>
         </w:rPr>
-        <w:t xml:space="preserve">Simmetria </w:t>
-      </w:r>
-      <w:r>
-        <w:rPr>
-          <w:rFonts w:cstheme="minorHAnsi"/>
-          <w:u w:val="single"/>
-        </w:rPr>
-        <w:t>[mostrare formula]</w:t>
+        <w:t>Simmetria [mostrare formula]</w:t>
       </w:r>
     </w:p>
     <w:p>
@@ -828,14 +841,7 @@
           <w:rFonts w:cstheme="minorHAnsi"/>
           <w:u w:val="single"/>
         </w:rPr>
-        <w:t xml:space="preserve">Disuguaglianza triangolare </w:t>
-      </w:r>
-      <w:r>
-        <w:rPr>
-          <w:rFonts w:cstheme="minorHAnsi"/>
-          <w:u w:val="single"/>
-        </w:rPr>
-        <w:t>[mostrare formula]</w:t>
+        <w:t>Disuguaglianza triangolare [mostrare formula]</w:t>
       </w:r>
     </w:p>
     <w:p>
@@ -858,14 +864,7 @@
           <w:rFonts w:cstheme="minorHAnsi"/>
           <w:u w:val="single"/>
         </w:rPr>
-        <w:t>allora d</w:t>
-      </w:r>
-      <w:r>
-        <w:rPr>
-          <w:rFonts w:cstheme="minorHAnsi"/>
-          <w:u w:val="single"/>
-        </w:rPr>
-        <w:t xml:space="preserve">ate </w:t>
+        <w:t xml:space="preserve">allora date </w:t>
       </w:r>
       <m:oMath>
         <m:r>
@@ -890,7 +889,25 @@
           <w:iCs/>
           <w:u w:val="single"/>
         </w:rPr>
-        <w:t xml:space="preserve">matrice delle distanze </w:t>
+        <w:t>matrice</w:t>
+      </w:r>
+      <w:r>
+        <w:rPr>
+          <w:rFonts w:cstheme="minorHAnsi"/>
+          <w:i/>
+          <w:iCs/>
+          <w:u w:val="single"/>
+        </w:rPr>
+        <w:t xml:space="preserve"> D</w:t>
+      </w:r>
+      <w:r>
+        <w:rPr>
+          <w:rFonts w:cstheme="minorHAnsi"/>
+          <w:i/>
+          <w:iCs/>
+          <w:u w:val="single"/>
+        </w:rPr>
+        <w:t xml:space="preserve"> delle distanze </w:t>
       </w:r>
       <m:oMath>
         <m:r>
@@ -963,28 +980,686 @@
         </w:rPr>
         <w:t xml:space="preserve"> (ad esempio la distanza tra umano e lo scimpanzé è di 3, in quanto la loro sequenza differisce di 3 simboli)</w:t>
       </w:r>
+      <w:r>
+        <w:rPr>
+          <w:rFonts w:eastAsiaTheme="minorEastAsia" w:cstheme="minorHAnsi"/>
+        </w:rPr>
+        <w:t xml:space="preserve">. </w:t>
+      </w:r>
+      <w:r>
+        <w:rPr>
+          <w:rFonts w:eastAsiaTheme="minorEastAsia" w:cstheme="minorHAnsi"/>
+        </w:rPr>
+        <w:t>Il rispettivo albero evolutivo che si ottiene viene mostrato nella slide successiva.</w:t>
+      </w:r>
+    </w:p>
+    <w:p>
+      <w:pPr>
+        <w:pStyle w:val="Titolo2"/>
+        <w:rPr>
+          <w:rFonts w:asciiTheme="minorHAnsi" w:hAnsiTheme="minorHAnsi" w:cstheme="minorHAnsi"/>
+        </w:rPr>
+      </w:pPr>
+      <w:r>
+        <w:rPr>
+          <w:rFonts w:asciiTheme="minorHAnsi" w:hAnsiTheme="minorHAnsi" w:cstheme="minorHAnsi"/>
+        </w:rPr>
+        <w:t xml:space="preserve">Slide </w:t>
+      </w:r>
+      <w:r>
+        <w:rPr>
+          <w:rFonts w:asciiTheme="minorHAnsi" w:hAnsiTheme="minorHAnsi" w:cstheme="minorHAnsi"/>
+        </w:rPr>
+        <w:t>5</w:t>
+      </w:r>
+      <w:r>
+        <w:rPr>
+          <w:rFonts w:asciiTheme="minorHAnsi" w:hAnsiTheme="minorHAnsi" w:cstheme="minorHAnsi"/>
+        </w:rPr>
+        <w:t>: «</w:t>
+      </w:r>
+      <w:r>
+        <w:rPr>
+          <w:rFonts w:asciiTheme="minorHAnsi" w:hAnsiTheme="minorHAnsi" w:cstheme="minorHAnsi"/>
+        </w:rPr>
+        <w:t>Problema degli alberi basati sulla distanza</w:t>
+      </w:r>
+      <w:r>
+        <w:rPr>
+          <w:rFonts w:asciiTheme="minorHAnsi" w:hAnsiTheme="minorHAnsi" w:cstheme="minorHAnsi"/>
+        </w:rPr>
+        <w:t>»</w:t>
+      </w:r>
+    </w:p>
+    <w:p>
+      <w:pPr>
+        <w:rPr>
+          <w:rFonts w:cstheme="minorHAnsi"/>
+        </w:rPr>
+      </w:pPr>
+      <w:r>
+        <w:rPr>
+          <w:rFonts w:cstheme="minorHAnsi"/>
+        </w:rPr>
+        <w:t>[mostrare albero]</w:t>
+      </w:r>
+    </w:p>
+    <w:p>
+      <w:pPr>
+        <w:rPr>
+          <w:rFonts w:cstheme="minorHAnsi"/>
+          <w:u w:val="single"/>
+        </w:rPr>
+      </w:pPr>
+      <w:r>
+        <w:rPr>
+          <w:rFonts w:cstheme="minorHAnsi"/>
+        </w:rPr>
+        <w:t>Questo è l’albero evolutivo ottenuto dalla matrice D.</w:t>
+      </w:r>
+      <w:r>
+        <w:rPr>
+          <w:rFonts w:cstheme="minorHAnsi"/>
+        </w:rPr>
+        <w:t xml:space="preserve"> </w:t>
+      </w:r>
+      <w:r>
+        <w:rPr>
+          <w:rFonts w:cstheme="minorHAnsi"/>
+          <w:u w:val="single"/>
+        </w:rPr>
+        <w:t>Si possono notare delle proprietà</w:t>
+      </w:r>
+      <w:r>
+        <w:rPr>
+          <w:rFonts w:cstheme="minorHAnsi"/>
+        </w:rPr>
+        <w:t xml:space="preserve"> importanti su </w:t>
+      </w:r>
+      <w:r>
+        <w:rPr>
+          <w:rFonts w:cstheme="minorHAnsi"/>
+          <w:u w:val="single"/>
+        </w:rPr>
+        <w:t>tale albero:</w:t>
+      </w:r>
+      <w:r>
+        <w:rPr>
+          <w:rFonts w:cstheme="minorHAnsi"/>
+          <w:u w:val="single"/>
+        </w:rPr>
+        <w:t xml:space="preserve"> </w:t>
+      </w:r>
+    </w:p>
+    <w:p>
+      <w:pPr>
+        <w:pStyle w:val="Paragrafoelenco"/>
+        <w:numPr>
+          <w:ilvl w:val="0"/>
+          <w:numId w:val="5"/>
+        </w:numPr>
+        <w:rPr>
+          <w:rFonts w:cstheme="minorHAnsi"/>
+        </w:rPr>
+      </w:pPr>
+      <w:r>
+        <w:rPr>
+          <w:rFonts w:cstheme="minorHAnsi"/>
+          <w:u w:val="single"/>
+        </w:rPr>
+        <w:t>su ogni arco è presente un numero non negativo</w:t>
+      </w:r>
+      <w:r>
+        <w:rPr>
+          <w:rFonts w:cstheme="minorHAnsi"/>
+        </w:rPr>
+        <w:t xml:space="preserve">. Esso prende il nome di “peso dell’arco”, e </w:t>
+      </w:r>
+      <w:r>
+        <w:rPr>
+          <w:rFonts w:cstheme="minorHAnsi"/>
+          <w:u w:val="single"/>
+        </w:rPr>
+        <w:t>rappresenta la distanza tra le foglie.</w:t>
+      </w:r>
+    </w:p>
+    <w:p>
+      <w:pPr>
+        <w:pStyle w:val="Paragrafoelenco"/>
+        <w:numPr>
+          <w:ilvl w:val="0"/>
+          <w:numId w:val="5"/>
+        </w:numPr>
+        <w:rPr>
+          <w:rFonts w:cstheme="minorHAnsi"/>
+        </w:rPr>
+      </w:pPr>
+      <w:r>
+        <w:rPr>
+          <w:rFonts w:cstheme="minorHAnsi"/>
+        </w:rPr>
+        <w:t xml:space="preserve">Si </w:t>
+      </w:r>
+      <w:r>
+        <w:rPr>
+          <w:rFonts w:cstheme="minorHAnsi"/>
+          <w:u w:val="single"/>
+        </w:rPr>
+        <w:t xml:space="preserve">definisce distanza evolutiva tra due entità biologiche </w:t>
+      </w:r>
+      <w:r>
+        <w:rPr>
+          <w:rFonts w:cstheme="minorHAnsi"/>
+          <w:u w:val="single"/>
+        </w:rPr>
+        <w:t>i e j</w:t>
+      </w:r>
+      <w:r>
+        <w:rPr>
+          <w:rFonts w:cstheme="minorHAnsi"/>
+        </w:rPr>
+        <w:t xml:space="preserve"> </w:t>
+      </w:r>
+      <w:r>
+        <w:rPr>
+          <w:rFonts w:cstheme="minorHAnsi"/>
+        </w:rPr>
+        <w:t xml:space="preserve">corrispondenti a due foglie dell’albero come </w:t>
+      </w:r>
+      <w:r>
+        <w:rPr>
+          <w:rFonts w:cstheme="minorHAnsi"/>
+          <w:u w:val="single"/>
+        </w:rPr>
+        <w:t>la somma de</w:t>
+      </w:r>
+      <w:r>
+        <w:rPr>
+          <w:rFonts w:cstheme="minorHAnsi"/>
+          <w:u w:val="single"/>
+        </w:rPr>
+        <w:t>l</w:t>
+      </w:r>
+      <w:r>
+        <w:rPr>
+          <w:rFonts w:cstheme="minorHAnsi"/>
+          <w:u w:val="single"/>
+        </w:rPr>
+        <w:t xml:space="preserve"> pes</w:t>
+      </w:r>
+      <w:r>
+        <w:rPr>
+          <w:rFonts w:cstheme="minorHAnsi"/>
+          <w:u w:val="single"/>
+        </w:rPr>
+        <w:t>o</w:t>
+      </w:r>
+      <w:r>
+        <w:rPr>
+          <w:rFonts w:cstheme="minorHAnsi"/>
+          <w:u w:val="single"/>
+        </w:rPr>
+        <w:t xml:space="preserve"> degli archi c</w:t>
+      </w:r>
+      <w:r>
+        <w:rPr>
+          <w:rFonts w:cstheme="minorHAnsi"/>
+          <w:u w:val="single"/>
+        </w:rPr>
+        <w:t>he collegano i e j</w:t>
+      </w:r>
+      <w:r>
+        <w:rPr>
+          <w:rFonts w:cstheme="minorHAnsi"/>
+        </w:rPr>
+        <w:t>. Ad esempio la distanza evolutiva tra “Scimpanzé” ed “Umano” è 3, ottenuto dalla somma 1+2 (vedi albero).</w:t>
+      </w:r>
+    </w:p>
+    <w:p>
+      <w:pPr>
+        <w:pStyle w:val="Paragrafoelenco"/>
+        <w:numPr>
+          <w:ilvl w:val="0"/>
+          <w:numId w:val="5"/>
+        </w:numPr>
+        <w:rPr>
+          <w:rFonts w:cstheme="minorHAnsi"/>
+        </w:rPr>
+      </w:pPr>
+      <w:r>
+        <w:rPr>
+          <w:rFonts w:cstheme="minorHAnsi"/>
+          <w:u w:val="single"/>
+        </w:rPr>
+        <w:t>Tutti i vertici hanno grado diverso da 2</w:t>
+      </w:r>
+      <w:r>
+        <w:rPr>
+          <w:rFonts w:cstheme="minorHAnsi"/>
+        </w:rPr>
+        <w:t xml:space="preserve">, quindi si parla di </w:t>
+      </w:r>
+      <w:r>
+        <w:rPr>
+          <w:rFonts w:cstheme="minorHAnsi"/>
+          <w:u w:val="single"/>
+        </w:rPr>
+        <w:t>albero semplice</w:t>
+      </w:r>
+      <w:r>
+        <w:rPr>
+          <w:rFonts w:cstheme="minorHAnsi"/>
+        </w:rPr>
+        <w:t xml:space="preserve">. </w:t>
+      </w:r>
+    </w:p>
+    <w:p>
+      <w:pPr>
+        <w:pStyle w:val="Paragrafoelenco"/>
+        <w:numPr>
+          <w:ilvl w:val="0"/>
+          <w:numId w:val="5"/>
+        </w:numPr>
+        <w:rPr>
+          <w:rFonts w:cstheme="minorHAnsi"/>
+          <w:i/>
+          <w:iCs/>
+        </w:rPr>
+      </w:pPr>
+      <w:r>
+        <w:rPr>
+          <w:rFonts w:cstheme="minorHAnsi"/>
+          <w:i/>
+          <w:iCs/>
+          <w:u w:val="single"/>
+        </w:rPr>
+        <w:t>L’albero si adatta alla matrice D</w:t>
+      </w:r>
+      <w:r>
+        <w:rPr>
+          <w:rFonts w:cstheme="minorHAnsi"/>
+          <w:i/>
+          <w:iCs/>
+        </w:rPr>
+        <w:t>.</w:t>
+      </w:r>
+    </w:p>
+    <w:p>
+      <w:pPr>
+        <w:ind w:left="360"/>
+        <w:rPr>
+          <w:rFonts w:cstheme="minorHAnsi"/>
+          <w:u w:val="single"/>
+        </w:rPr>
+      </w:pPr>
+      <w:r>
+        <w:rPr>
+          <w:rFonts w:cstheme="minorHAnsi"/>
+          <w:u w:val="single"/>
+        </w:rPr>
+        <w:t xml:space="preserve">Si dice che un albero T si </w:t>
+      </w:r>
+      <w:r>
+        <w:rPr>
+          <w:rFonts w:cstheme="minorHAnsi"/>
+          <w:i/>
+          <w:iCs/>
+          <w:u w:val="single"/>
+        </w:rPr>
+        <w:t>adatta</w:t>
+      </w:r>
+      <w:r>
+        <w:rPr>
+          <w:rFonts w:cstheme="minorHAnsi"/>
+          <w:u w:val="single"/>
+        </w:rPr>
+        <w:t xml:space="preserve"> ad una matrice delle distanze D se per</w:t>
+      </w:r>
+      <w:r>
+        <w:rPr>
+          <w:rFonts w:cstheme="minorHAnsi"/>
+          <w:u w:val="single"/>
+        </w:rPr>
+        <w:t xml:space="preserve"> </w:t>
+      </w:r>
+      <w:r>
+        <w:rPr>
+          <w:rFonts w:cstheme="minorHAnsi"/>
+          <w:u w:val="single"/>
+        </w:rPr>
+        <w:t xml:space="preserve">ogni coppia di foglie i e j si ha che </w:t>
+      </w:r>
+      <m:oMath>
+        <m:sSub>
+          <m:sSubPr>
+            <m:ctrlPr>
+              <w:rPr>
+                <w:rFonts w:ascii="Cambria Math" w:hAnsi="Cambria Math" w:cstheme="minorHAnsi"/>
+                <w:i/>
+                <w:u w:val="single"/>
+              </w:rPr>
+            </m:ctrlPr>
+          </m:sSubPr>
+          <m:e>
+            <m:r>
+              <w:rPr>
+                <w:rFonts w:ascii="Cambria Math" w:hAnsi="Cambria Math" w:cstheme="minorHAnsi"/>
+                <w:u w:val="single"/>
+              </w:rPr>
+              <m:t>D</m:t>
+            </m:r>
+          </m:e>
+          <m:sub>
+            <m:r>
+              <w:rPr>
+                <w:rFonts w:ascii="Cambria Math" w:hAnsi="Cambria Math" w:cstheme="minorHAnsi"/>
+                <w:u w:val="single"/>
+              </w:rPr>
+              <m:t>i,j</m:t>
+            </m:r>
+          </m:sub>
+        </m:sSub>
+        <m:r>
+          <w:rPr>
+            <w:rFonts w:ascii="Cambria Math" w:hAnsi="Cambria Math" w:cstheme="minorHAnsi"/>
+            <w:u w:val="single"/>
+          </w:rPr>
+          <m:t>=</m:t>
+        </m:r>
+        <m:sSub>
+          <m:sSubPr>
+            <m:ctrlPr>
+              <w:rPr>
+                <w:rFonts w:ascii="Cambria Math" w:hAnsi="Cambria Math" w:cstheme="minorHAnsi"/>
+                <w:i/>
+                <w:u w:val="single"/>
+              </w:rPr>
+            </m:ctrlPr>
+          </m:sSubPr>
+          <m:e>
+            <m:r>
+              <w:rPr>
+                <w:rFonts w:ascii="Cambria Math" w:hAnsi="Cambria Math" w:cstheme="minorHAnsi"/>
+                <w:u w:val="single"/>
+              </w:rPr>
+              <m:t>d</m:t>
+            </m:r>
+          </m:e>
+          <m:sub>
+            <m:r>
+              <w:rPr>
+                <w:rFonts w:ascii="Cambria Math" w:hAnsi="Cambria Math" w:cstheme="minorHAnsi"/>
+                <w:u w:val="single"/>
+              </w:rPr>
+              <m:t>i,j</m:t>
+            </m:r>
+          </m:sub>
+        </m:sSub>
+        <m:r>
+          <w:rPr>
+            <w:rFonts w:ascii="Cambria Math" w:hAnsi="Cambria Math" w:cstheme="minorHAnsi"/>
+            <w:u w:val="single"/>
+          </w:rPr>
+          <m:t>(T)</m:t>
+        </m:r>
+      </m:oMath>
+      <w:r>
+        <w:rPr>
+          <w:rFonts w:cstheme="minorHAnsi"/>
+          <w:u w:val="single"/>
+        </w:rPr>
+        <w:t>,</w:t>
+      </w:r>
+      <w:r>
+        <w:rPr>
+          <w:rFonts w:cstheme="minorHAnsi"/>
+        </w:rPr>
+        <w:t xml:space="preserve"> </w:t>
+      </w:r>
+      <w:r>
+        <w:rPr>
+          <w:rFonts w:cstheme="minorHAnsi"/>
+        </w:rPr>
+        <w:t>ovvero l’elemento nella</w:t>
+      </w:r>
+      <w:r>
+        <w:rPr>
+          <w:rFonts w:cstheme="minorHAnsi"/>
+        </w:rPr>
+        <w:t xml:space="preserve"> </w:t>
+      </w:r>
+      <w:r>
+        <w:rPr>
+          <w:rFonts w:cstheme="minorHAnsi"/>
+        </w:rPr>
+        <w:t xml:space="preserve">riga i e colonna j </w:t>
+      </w:r>
+      <w:r>
+        <w:rPr>
+          <w:rFonts w:cstheme="minorHAnsi"/>
+        </w:rPr>
+        <w:t xml:space="preserve">nella matrice </w:t>
+      </w:r>
+      <w:r>
+        <w:rPr>
+          <w:rFonts w:cstheme="minorHAnsi"/>
+        </w:rPr>
+        <w:t xml:space="preserve">è uguale alla </w:t>
+      </w:r>
+      <w:r>
+        <w:rPr>
+          <w:rFonts w:cstheme="minorHAnsi"/>
+        </w:rPr>
+        <w:t>distanza tra le due foglie i e j</w:t>
+      </w:r>
+      <w:r>
+        <w:rPr>
+          <w:rFonts w:cstheme="minorHAnsi"/>
+        </w:rPr>
+        <w:t xml:space="preserve"> in T, </w:t>
+      </w:r>
+      <w:r>
+        <w:rPr>
+          <w:rFonts w:cstheme="minorHAnsi"/>
+          <w:u w:val="single"/>
+        </w:rPr>
+        <w:t>in tal caso sia la matrice che l’albero</w:t>
+      </w:r>
+      <w:r>
+        <w:rPr>
+          <w:rFonts w:cstheme="minorHAnsi"/>
+          <w:u w:val="single"/>
+        </w:rPr>
+        <w:t xml:space="preserve"> </w:t>
+      </w:r>
+      <w:r>
+        <w:rPr>
+          <w:rFonts w:cstheme="minorHAnsi"/>
+          <w:u w:val="single"/>
+        </w:rPr>
+        <w:t xml:space="preserve">vengono definiti </w:t>
+      </w:r>
+      <w:r>
+        <w:rPr>
+          <w:rFonts w:cstheme="minorHAnsi"/>
+          <w:i/>
+          <w:iCs/>
+          <w:u w:val="single"/>
+        </w:rPr>
+        <w:t>additivi</w:t>
+      </w:r>
+      <w:r>
+        <w:rPr>
+          <w:rFonts w:cstheme="minorHAnsi"/>
+          <w:u w:val="single"/>
+        </w:rPr>
+        <w:t xml:space="preserve">. </w:t>
+      </w:r>
+      <w:r>
+        <w:rPr>
+          <w:rFonts w:cstheme="minorHAnsi"/>
+          <w:u w:val="single"/>
+        </w:rPr>
+        <w:t xml:space="preserve">In caso contrario, si parla di </w:t>
+      </w:r>
+      <w:r>
+        <w:rPr>
+          <w:rFonts w:cstheme="minorHAnsi"/>
+          <w:i/>
+          <w:iCs/>
+          <w:u w:val="single"/>
+        </w:rPr>
+        <w:t>non additività</w:t>
+      </w:r>
+      <w:r>
+        <w:rPr>
+          <w:rFonts w:cstheme="minorHAnsi"/>
+          <w:u w:val="single"/>
+        </w:rPr>
+        <w:t>.</w:t>
+      </w:r>
+    </w:p>
+    <w:p>
+      <w:pPr>
+        <w:ind w:left="360"/>
+        <w:rPr>
+          <w:rFonts w:cstheme="minorHAnsi"/>
+        </w:rPr>
+      </w:pPr>
+      <w:r>
+        <w:rPr>
+          <w:rFonts w:cstheme="minorHAnsi"/>
+        </w:rPr>
+        <w:t xml:space="preserve">Dopo tutte queste nozioni, possiamo introdurre il </w:t>
+      </w:r>
+      <w:r>
+        <w:rPr>
+          <w:rFonts w:cstheme="minorHAnsi"/>
+          <w:u w:val="single"/>
+        </w:rPr>
+        <w:t>problema degli alberi basati sulla distanza</w:t>
+      </w:r>
+      <w:r>
+        <w:rPr>
+          <w:rFonts w:cstheme="minorHAnsi"/>
+        </w:rPr>
+        <w:t>:</w:t>
+      </w:r>
+    </w:p>
+    <w:p>
+      <w:pPr>
+        <w:ind w:left="360"/>
+        <w:rPr>
+          <w:rFonts w:cstheme="minorHAnsi"/>
+          <w:i/>
+          <w:iCs/>
+          <w:u w:val="single"/>
+        </w:rPr>
+      </w:pPr>
+      <w:r>
+        <w:rPr>
+          <w:rFonts w:cstheme="minorHAnsi"/>
+          <w:i/>
+          <w:iCs/>
+          <w:u w:val="single"/>
+        </w:rPr>
+        <w:t xml:space="preserve">Data in </w:t>
+      </w:r>
+      <w:r>
+        <w:rPr>
+          <w:rFonts w:cstheme="minorHAnsi"/>
+          <w:b/>
+          <w:bCs/>
+          <w:i/>
+          <w:iCs/>
+          <w:u w:val="single"/>
+        </w:rPr>
+        <w:t>input</w:t>
+      </w:r>
+      <w:r>
+        <w:rPr>
+          <w:rFonts w:cstheme="minorHAnsi"/>
+          <w:i/>
+          <w:iCs/>
+          <w:u w:val="single"/>
+        </w:rPr>
+        <w:t xml:space="preserve"> una matrice delle distanze additiva restituire in </w:t>
+      </w:r>
+      <w:r>
+        <w:rPr>
+          <w:rFonts w:cstheme="minorHAnsi"/>
+          <w:b/>
+          <w:bCs/>
+          <w:i/>
+          <w:iCs/>
+          <w:u w:val="single"/>
+        </w:rPr>
+        <w:t>output</w:t>
+      </w:r>
+      <w:r>
+        <w:rPr>
+          <w:rFonts w:cstheme="minorHAnsi"/>
+          <w:i/>
+          <w:iCs/>
+          <w:u w:val="single"/>
+        </w:rPr>
+        <w:t xml:space="preserve"> un albero</w:t>
+      </w:r>
+      <w:r>
+        <w:rPr>
+          <w:rFonts w:cstheme="minorHAnsi"/>
+          <w:i/>
+          <w:iCs/>
+          <w:u w:val="single"/>
+        </w:rPr>
+        <w:t xml:space="preserve"> </w:t>
+      </w:r>
+      <w:r>
+        <w:rPr>
+          <w:rFonts w:cstheme="minorHAnsi"/>
+          <w:i/>
+          <w:iCs/>
+          <w:u w:val="single"/>
+        </w:rPr>
+        <w:t>evolutivo semplice.</w:t>
+      </w:r>
+    </w:p>
+    <w:p>
+      <w:pPr>
+        <w:ind w:left="360"/>
+        <w:rPr>
+          <w:rFonts w:cstheme="minorHAnsi"/>
+          <w:u w:val="single"/>
+        </w:rPr>
+      </w:pPr>
+      <w:r>
+        <w:rPr>
+          <w:rFonts w:cstheme="minorHAnsi"/>
+        </w:rPr>
+        <w:t xml:space="preserve">Quindi </w:t>
+      </w:r>
+      <w:r>
+        <w:rPr>
+          <w:rFonts w:cstheme="minorHAnsi"/>
+          <w:u w:val="single"/>
+        </w:rPr>
+        <w:t>l’obiettivo degli algoritmi basati sulla distanza</w:t>
+      </w:r>
+      <w:r>
+        <w:rPr>
+          <w:rFonts w:cstheme="minorHAnsi"/>
+        </w:rPr>
+        <w:t xml:space="preserve"> è quello di trovare una </w:t>
+      </w:r>
+      <w:r>
+        <w:rPr>
+          <w:rFonts w:cstheme="minorHAnsi"/>
+          <w:u w:val="single"/>
+        </w:rPr>
+        <w:t>soluzione al problema degli alberi basati sulla distanza.</w:t>
+      </w:r>
       <w:bookmarkStart w:id="0" w:name="_GoBack"/>
       <w:bookmarkEnd w:id="0"/>
-      <w:r>
-        <w:rPr>
-          <w:rFonts w:eastAsiaTheme="minorEastAsia" w:cstheme="minorHAnsi"/>
-        </w:rPr>
-        <w:t xml:space="preserve">. </w:t>
-      </w:r>
-    </w:p>
-    <w:p>
-      <w:pPr>
-        <w:rPr>
-          <w:rFonts w:cstheme="minorHAnsi"/>
-        </w:rPr>
-      </w:pPr>
-    </w:p>
-    <w:p>
-      <w:pPr>
-        <w:rPr>
-          <w:rFonts w:cstheme="minorHAnsi"/>
-        </w:rPr>
-      </w:pPr>
     </w:p>
     <w:sectPr>
       <w:pgSz w:w="11906" w:h="16838"/>
@@ -1085,6 +1760,119 @@
     </w:lvl>
   </w:abstractNum>
   <w:abstractNum w:abstractNumId="1" w15:restartNumberingAfterBreak="0">
+    <w:nsid w:val="0E812B89"/>
+    <w:multiLevelType w:val="hybridMultilevel"/>
+    <w:tmpl w:val="B40A9392"/>
+    <w:lvl w:ilvl="0" w:tplc="04100001">
+      <w:start w:val="1"/>
+      <w:numFmt w:val="bullet"/>
+      <w:lvlText w:val=""/>
+      <w:lvlJc w:val="left"/>
+      <w:pPr>
+        <w:ind w:left="720" w:hanging="360"/>
+      </w:pPr>
+      <w:rPr>
+        <w:rFonts w:ascii="Symbol" w:hAnsi="Symbol" w:hint="default"/>
+      </w:rPr>
+    </w:lvl>
+    <w:lvl w:ilvl="1" w:tplc="04100003" w:tentative="1">
+      <w:start w:val="1"/>
+      <w:numFmt w:val="bullet"/>
+      <w:lvlText w:val="o"/>
+      <w:lvlJc w:val="left"/>
+      <w:pPr>
+        <w:ind w:left="1440" w:hanging="360"/>
+      </w:pPr>
+      <w:rPr>
+        <w:rFonts w:ascii="Courier New" w:hAnsi="Courier New" w:cs="Courier New" w:hint="default"/>
+      </w:rPr>
+    </w:lvl>
+    <w:lvl w:ilvl="2" w:tplc="04100005" w:tentative="1">
+      <w:start w:val="1"/>
+      <w:numFmt w:val="bullet"/>
+      <w:lvlText w:val=""/>
+      <w:lvlJc w:val="left"/>
+      <w:pPr>
+        <w:ind w:left="2160" w:hanging="360"/>
+      </w:pPr>
+      <w:rPr>
+        <w:rFonts w:ascii="Wingdings" w:hAnsi="Wingdings" w:hint="default"/>
+      </w:rPr>
+    </w:lvl>
+    <w:lvl w:ilvl="3" w:tplc="04100001" w:tentative="1">
+      <w:start w:val="1"/>
+      <w:numFmt w:val="bullet"/>
+      <w:lvlText w:val=""/>
+      <w:lvlJc w:val="left"/>
+      <w:pPr>
+        <w:ind w:left="2880" w:hanging="360"/>
+      </w:pPr>
+      <w:rPr>
+        <w:rFonts w:ascii="Symbol" w:hAnsi="Symbol" w:hint="default"/>
+      </w:rPr>
+    </w:lvl>
+    <w:lvl w:ilvl="4" w:tplc="04100003" w:tentative="1">
+      <w:start w:val="1"/>
+      <w:numFmt w:val="bullet"/>
+      <w:lvlText w:val="o"/>
+      <w:lvlJc w:val="left"/>
+      <w:pPr>
+        <w:ind w:left="3600" w:hanging="360"/>
+      </w:pPr>
+      <w:rPr>
+        <w:rFonts w:ascii="Courier New" w:hAnsi="Courier New" w:cs="Courier New" w:hint="default"/>
+      </w:rPr>
+    </w:lvl>
+    <w:lvl w:ilvl="5" w:tplc="04100005" w:tentative="1">
+      <w:start w:val="1"/>
+      <w:numFmt w:val="bullet"/>
+      <w:lvlText w:val=""/>
+      <w:lvlJc w:val="left"/>
+      <w:pPr>
+        <w:ind w:left="4320" w:hanging="360"/>
+      </w:pPr>
+      <w:rPr>
+        <w:rFonts w:ascii="Wingdings" w:hAnsi="Wingdings" w:hint="default"/>
+      </w:rPr>
+    </w:lvl>
+    <w:lvl w:ilvl="6" w:tplc="04100001" w:tentative="1">
+      <w:start w:val="1"/>
+      <w:numFmt w:val="bullet"/>
+      <w:lvlText w:val=""/>
+      <w:lvlJc w:val="left"/>
+      <w:pPr>
+        <w:ind w:left="5040" w:hanging="360"/>
+      </w:pPr>
+      <w:rPr>
+        <w:rFonts w:ascii="Symbol" w:hAnsi="Symbol" w:hint="default"/>
+      </w:rPr>
+    </w:lvl>
+    <w:lvl w:ilvl="7" w:tplc="04100003" w:tentative="1">
+      <w:start w:val="1"/>
+      <w:numFmt w:val="bullet"/>
+      <w:lvlText w:val="o"/>
+      <w:lvlJc w:val="left"/>
+      <w:pPr>
+        <w:ind w:left="5760" w:hanging="360"/>
+      </w:pPr>
+      <w:rPr>
+        <w:rFonts w:ascii="Courier New" w:hAnsi="Courier New" w:cs="Courier New" w:hint="default"/>
+      </w:rPr>
+    </w:lvl>
+    <w:lvl w:ilvl="8" w:tplc="04100005" w:tentative="1">
+      <w:start w:val="1"/>
+      <w:numFmt w:val="bullet"/>
+      <w:lvlText w:val=""/>
+      <w:lvlJc w:val="left"/>
+      <w:pPr>
+        <w:ind w:left="6480" w:hanging="360"/>
+      </w:pPr>
+      <w:rPr>
+        <w:rFonts w:ascii="Wingdings" w:hAnsi="Wingdings" w:hint="default"/>
+      </w:rPr>
+    </w:lvl>
+  </w:abstractNum>
+  <w:abstractNum w:abstractNumId="2" w15:restartNumberingAfterBreak="0">
     <w:nsid w:val="6D437E4A"/>
     <w:multiLevelType w:val="hybridMultilevel"/>
     <w:tmpl w:val="80886654"/>
@@ -1197,7 +1985,7 @@
       </w:rPr>
     </w:lvl>
   </w:abstractNum>
-  <w:abstractNum w:abstractNumId="2" w15:restartNumberingAfterBreak="0">
+  <w:abstractNum w:abstractNumId="3" w15:restartNumberingAfterBreak="0">
     <w:nsid w:val="742E4EAE"/>
     <w:multiLevelType w:val="hybridMultilevel"/>
     <w:tmpl w:val="636A5728"/>
@@ -1283,7 +2071,7 @@
       </w:pPr>
     </w:lvl>
   </w:abstractNum>
-  <w:abstractNum w:abstractNumId="3" w15:restartNumberingAfterBreak="0">
+  <w:abstractNum w:abstractNumId="4" w15:restartNumberingAfterBreak="0">
     <w:nsid w:val="7A2B0B99"/>
     <w:multiLevelType w:val="hybridMultilevel"/>
     <w:tmpl w:val="3662AEBC"/>
@@ -1397,16 +2185,19 @@
     </w:lvl>
   </w:abstractNum>
   <w:num w:numId="1">
-    <w:abstractNumId w:val="1"/>
+    <w:abstractNumId w:val="2"/>
   </w:num>
   <w:num w:numId="2">
-    <w:abstractNumId w:val="3"/>
+    <w:abstractNumId w:val="4"/>
   </w:num>
   <w:num w:numId="3">
-    <w:abstractNumId w:val="2"/>
+    <w:abstractNumId w:val="3"/>
   </w:num>
   <w:num w:numId="4">
     <w:abstractNumId w:val="0"/>
+  </w:num>
+  <w:num w:numId="5">
+    <w:abstractNumId w:val="1"/>
   </w:num>
 </w:numbering>
 </file>
@@ -1856,6 +2647,7 @@
   <w:style w:type="character" w:default="1" w:styleId="Carpredefinitoparagrafo">
     <w:name w:val="Default Paragraph Font"/>
     <w:uiPriority w:val="1"/>
+    <w:semiHidden/>
     <w:unhideWhenUsed/>
   </w:style>
   <w:style w:type="table" w:default="1" w:styleId="Tabellanormale">
@@ -1931,6 +2723,16 @@
       <w:sz w:val="24"/>
       <w:szCs w:val="24"/>
       <w:lang w:eastAsia="it-IT"/>
+    </w:rPr>
+  </w:style>
+  <w:style w:type="character" w:styleId="Testosegnaposto">
+    <w:name w:val="Placeholder Text"/>
+    <w:basedOn w:val="Carpredefinitoparagrafo"/>
+    <w:uiPriority w:val="99"/>
+    <w:semiHidden/>
+    <w:rsid w:val="009C3F20"/>
+    <w:rPr>
+      <w:color w:val="808080"/>
     </w:rPr>
   </w:style>
 </w:styles>

</xml_diff>

<commit_message>
finished slides for neighbor!
</commit_message>
<xml_diff>
--- a/Discussione Laurea/Discussione Slide.docx
+++ b/Discussione Laurea/Discussione Slide.docx
@@ -1833,23 +1833,7 @@
           <w:rFonts w:eastAsiaTheme="minorEastAsia" w:cstheme="minorHAnsi"/>
           <w:u w:val="single"/>
         </w:rPr>
-        <w:t xml:space="preserve"> è l’eleme</w:t>
-      </w:r>
-      <w:proofErr w:type="spellStart"/>
-      <w:r>
-        <w:rPr>
-          <w:rFonts w:eastAsiaTheme="minorEastAsia" w:cstheme="minorHAnsi"/>
-          <w:u w:val="single"/>
-        </w:rPr>
-        <w:t>nto</w:t>
-      </w:r>
-      <w:proofErr w:type="spellEnd"/>
-      <w:r>
-        <w:rPr>
-          <w:rFonts w:eastAsiaTheme="minorEastAsia" w:cstheme="minorHAnsi"/>
-          <w:u w:val="single"/>
-        </w:rPr>
-        <w:t xml:space="preserve"> più piccolo della matrice</w:t>
+        <w:t xml:space="preserve"> è l’elemento più piccolo della matrice</w:t>
       </w:r>
       <w:r>
         <w:rPr>
@@ -3799,21 +3783,7 @@
         <w:rPr>
           <w:u w:val="single"/>
         </w:rPr>
-        <w:t xml:space="preserve">Se la matrice è composta da </w:t>
-      </w:r>
-      <w:proofErr w:type="gramStart"/>
-      <w:r>
-        <w:rPr>
-          <w:u w:val="single"/>
-        </w:rPr>
-        <w:t>2</w:t>
-      </w:r>
-      <w:proofErr w:type="gramEnd"/>
-      <w:r>
-        <w:rPr>
-          <w:u w:val="single"/>
-        </w:rPr>
-        <w:t xml:space="preserve"> ele</w:t>
+        <w:t>Se la matrice è composta da 2 ele</w:t>
       </w:r>
       <w:r>
         <w:rPr>
@@ -4394,19 +4364,11 @@
       <w:r>
         <w:t xml:space="preserve">Per calcolare la complessità di questo algoritmo, possiamo individuare </w:t>
       </w:r>
-      <w:proofErr w:type="gramStart"/>
-      <w:r>
-        <w:rPr>
-          <w:u w:val="single"/>
-        </w:rPr>
-        <w:t>3</w:t>
-      </w:r>
-      <w:proofErr w:type="gramEnd"/>
-      <w:r>
-        <w:rPr>
-          <w:u w:val="single"/>
-        </w:rPr>
-        <w:t xml:space="preserve"> step</w:t>
+      <w:r>
+        <w:rPr>
+          <w:u w:val="single"/>
+        </w:rPr>
+        <w:t>3 step</w:t>
       </w:r>
       <w:r>
         <w:t>:</w:t>
@@ -4953,6 +4915,9 @@
         <w:t xml:space="preserve"> [mostrare formula </w:t>
       </w:r>
       <w:r>
+        <w:rPr>
+          <w:noProof/>
+        </w:rPr>
         <w:drawing>
           <wp:inline distT="0" distB="0" distL="0" distR="0" wp14:anchorId="4A39F81C" wp14:editId="11BC5E8E">
             <wp:extent cx="2782714" cy="269090"/>
@@ -5057,8 +5022,6 @@
       </w:r>
       <w:r>
         <w:br/>
-      </w:r>
-      <w:r>
         <w:t>La sua caratteristica principale è che qualunque sia la</w:t>
       </w:r>
       <w:r>
@@ -5171,13 +5134,7 @@
         <w:rPr>
           <w:u w:val="single"/>
         </w:rPr>
-        <w:t xml:space="preserve">Si cerca l’elemento minimo in </w:t>
-      </w:r>
-      <w:r>
-        <w:rPr>
-          <w:u w:val="single"/>
-        </w:rPr>
-        <w:t>D</w:t>
+        <w:t>Si cerca l’elemento minimo in D</w:t>
       </w:r>
       <w:r>
         <w:rPr>
@@ -5186,7 +5143,13 @@
           <w:u w:val="single"/>
           <w:shd w:val="clear" w:color="auto" w:fill="FFFFFF"/>
         </w:rPr>
-        <w:t>★</w:t>
+        <w:t xml:space="preserve">★, ovvero </w:t>
+      </w:r>
+      <w:r>
+        <w:rPr>
+          <w:u w:val="single"/>
+        </w:rPr>
+        <w:t>D</w:t>
       </w:r>
       <w:r>
         <w:rPr>
@@ -5195,31 +5158,7 @@
           <w:u w:val="single"/>
           <w:shd w:val="clear" w:color="auto" w:fill="FFFFFF"/>
         </w:rPr>
-        <w:t xml:space="preserve">, ovvero </w:t>
-      </w:r>
-      <w:r>
-        <w:rPr>
-          <w:u w:val="single"/>
-        </w:rPr>
-        <w:t>D</w:t>
-      </w:r>
-      <w:r>
-        <w:rPr>
-          <w:rFonts w:ascii="Segoe UI Symbol" w:hAnsi="Segoe UI Symbol" w:cs="Segoe UI Symbol"/>
-          <w:color w:val="222222"/>
-          <w:u w:val="single"/>
-          <w:shd w:val="clear" w:color="auto" w:fill="FFFFFF"/>
-        </w:rPr>
-        <w:t>★</w:t>
-      </w:r>
-      <w:r>
-        <w:rPr>
-          <w:rFonts w:ascii="Segoe UI Symbol" w:hAnsi="Segoe UI Symbol" w:cs="Segoe UI Symbol"/>
-          <w:color w:val="222222"/>
-          <w:u w:val="single"/>
-          <w:shd w:val="clear" w:color="auto" w:fill="FFFFFF"/>
-        </w:rPr>
-        <w:t>(</w:t>
+        <w:t>★(</w:t>
       </w:r>
       <w:proofErr w:type="spellStart"/>
       <w:proofErr w:type="gramStart"/>
@@ -5325,18 +5264,12 @@
         <w:t>)</w:t>
       </w:r>
       <w:r>
-        <w:t>,</w:t>
-      </w:r>
-      <w:r>
-        <w:t xml:space="preserve"> </w:t>
-      </w:r>
-      <w:r>
-        <w:t>quindi:</w:t>
-      </w:r>
-      <w:r>
-        <w:t xml:space="preserve"> [mostrare formula </w:t>
-      </w:r>
-      <w:r>
+        <w:t xml:space="preserve">, quindi: [mostrare formula </w:t>
+      </w:r>
+      <w:r>
+        <w:rPr>
+          <w:noProof/>
+        </w:rPr>
         <w:drawing>
           <wp:inline distT="0" distB="0" distL="0" distR="0" wp14:anchorId="5B0F7E7E" wp14:editId="02273340">
             <wp:extent cx="3222405" cy="243526"/>
@@ -5409,6 +5342,9 @@
         <w:t xml:space="preserve">, quindi: [mostrare le formule </w:t>
       </w:r>
       <w:r>
+        <w:rPr>
+          <w:noProof/>
+        </w:rPr>
         <w:drawing>
           <wp:inline distT="0" distB="0" distL="0" distR="0" wp14:anchorId="059339C1" wp14:editId="17A975EF">
             <wp:extent cx="1731004" cy="186660"/>
@@ -5463,6 +5399,9 @@
         <w:t xml:space="preserve">, </w:t>
       </w:r>
       <w:r>
+        <w:rPr>
+          <w:noProof/>
+        </w:rPr>
         <w:drawing>
           <wp:inline distT="0" distB="0" distL="0" distR="0" wp14:anchorId="0B64EDE2" wp14:editId="153B3E57">
             <wp:extent cx="1804351" cy="196041"/>
@@ -5555,6 +5494,9 @@
         <w:t xml:space="preserve"> </w:t>
       </w:r>
       <w:r>
+        <w:rPr>
+          <w:noProof/>
+        </w:rPr>
         <w:drawing>
           <wp:inline distT="0" distB="0" distL="0" distR="0" wp14:anchorId="388AD2F1" wp14:editId="201A5A70">
             <wp:extent cx="1686994" cy="137726"/>
@@ -5688,25 +5630,7 @@
         <w:rPr>
           <w:u w:val="single"/>
         </w:rPr>
-        <w:t>Esegui i 5 step</w:t>
-      </w:r>
-      <w:r>
-        <w:rPr>
-          <w:u w:val="single"/>
-        </w:rPr>
-        <w:t xml:space="preserve"> fino a che non </w:t>
-      </w:r>
-      <w:r>
-        <w:rPr>
-          <w:u w:val="single"/>
-        </w:rPr>
-        <w:t xml:space="preserve">ottieni </w:t>
-      </w:r>
-      <w:r>
-        <w:rPr>
-          <w:u w:val="single"/>
-        </w:rPr>
-        <w:t>una matrice 2 × 2</w:t>
+        <w:t>Esegui i 5 step fino a che non ottieni una matrice 2 × 2</w:t>
       </w:r>
       <w:r>
         <w:rPr>
@@ -5724,11 +5648,202 @@
         <w:rPr>
           <w:u w:val="single"/>
         </w:rPr>
-        <w:t>Dalla matrice si ricava che p e k sono dei nodi interni legati tramite un</w:t>
-      </w:r>
-      <w:r>
-        <w:rPr>
-          <w:u w:val="single"/>
+        <w:t>Dalla matrice si ricava che p e k sono dei nodi interni legati tramite un arco di peso 1, 5</w:t>
+      </w:r>
+      <w:r>
+        <w:t xml:space="preserve">, inoltre in precedenza abbiamo trovato </w:t>
+      </w:r>
+      <w:r>
+        <w:t xml:space="preserve">tutte le altre informazioni necessarie per </w:t>
+      </w:r>
+      <w:r>
+        <w:rPr>
+          <w:u w:val="single"/>
+        </w:rPr>
+        <w:t>costruire l’albero finale</w:t>
+      </w:r>
+      <w:r>
+        <w:t>, che sarà: [mostrare albero].</w:t>
+      </w:r>
+      <w:r>
+        <w:br/>
+      </w:r>
+      <w:r>
+        <w:rPr>
+          <w:u w:val="single"/>
+        </w:rPr>
+        <w:t>L’algoritmo è terminato</w:t>
+      </w:r>
+      <w:r>
+        <w:t>!!</w:t>
+      </w:r>
+    </w:p>
+    <w:p>
+      <w:pPr>
+        <w:pStyle w:val="Titolo2"/>
+        <w:rPr>
+          <w:rFonts w:ascii="Arial" w:hAnsi="Arial" w:cs="Arial"/>
+        </w:rPr>
+      </w:pPr>
+      <w:r>
+        <w:rPr>
+          <w:rFonts w:ascii="Arial" w:hAnsi="Arial" w:cs="Arial"/>
+        </w:rPr>
+        <w:t>Slide 1</w:t>
+      </w:r>
+      <w:r>
+        <w:rPr>
+          <w:rFonts w:ascii="Arial" w:hAnsi="Arial" w:cs="Arial"/>
+        </w:rPr>
+        <w:t>6</w:t>
+      </w:r>
+      <w:r>
+        <w:rPr>
+          <w:rFonts w:ascii="Arial" w:hAnsi="Arial" w:cs="Arial"/>
+        </w:rPr>
+        <w:t xml:space="preserve">: «neighbor-joining» - Parte </w:t>
+      </w:r>
+      <w:r>
+        <w:rPr>
+          <w:rFonts w:ascii="Arial" w:hAnsi="Arial" w:cs="Arial"/>
+        </w:rPr>
+        <w:t>4</w:t>
+      </w:r>
+    </w:p>
+    <w:p>
+      <w:pPr>
+        <w:rPr>
+          <w:u w:val="single"/>
+        </w:rPr>
+      </w:pPr>
+      <w:r>
+        <w:rPr>
+          <w:u w:val="single"/>
+        </w:rPr>
+        <w:t>Per capire quanto l’albero T approssimi al meglio la matrice D, possiamo costruire la matrice D(T) a partire da T e calcolare la discrepanza tra D e D(T), quindi</w:t>
+      </w:r>
+      <w:r>
+        <w:t>:</w:t>
+      </w:r>
+      <w:r>
+        <w:t xml:space="preserve"> [mostrare D(T) e la formula </w:t>
+      </w:r>
+      <w:r>
+        <w:drawing>
+          <wp:inline distT="0" distB="0" distL="0" distR="0" wp14:anchorId="1E103916" wp14:editId="7872D546">
+            <wp:extent cx="2190466" cy="400903"/>
+            <wp:effectExtent l="0" t="0" r="635" b="0"/>
+            <wp:docPr id="1" name="Immagine 15">
+              <a:extLst xmlns:a="http://schemas.openxmlformats.org/drawingml/2006/main">
+                <a:ext uri="{FF2B5EF4-FFF2-40B4-BE49-F238E27FC236}">
+                  <a16:creationId xmlns:a16="http://schemas.microsoft.com/office/drawing/2014/main" id="{85D1E377-2E6B-4AA8-912E-55BE6CF48411}"/>
+                </a:ext>
+              </a:extLst>
+            </wp:docPr>
+            <wp:cNvGraphicFramePr>
+              <a:graphicFrameLocks xmlns:a="http://schemas.openxmlformats.org/drawingml/2006/main" noChangeAspect="1"/>
+            </wp:cNvGraphicFramePr>
+            <a:graphic xmlns:a="http://schemas.openxmlformats.org/drawingml/2006/main">
+              <a:graphicData uri="http://schemas.openxmlformats.org/drawingml/2006/picture">
+                <pic:pic xmlns:pic="http://schemas.openxmlformats.org/drawingml/2006/picture">
+                  <pic:nvPicPr>
+                    <pic:cNvPr id="16" name="Immagine 15">
+                      <a:extLst>
+                        <a:ext uri="{FF2B5EF4-FFF2-40B4-BE49-F238E27FC236}">
+                          <a16:creationId xmlns:a16="http://schemas.microsoft.com/office/drawing/2014/main" id="{85D1E377-2E6B-4AA8-912E-55BE6CF48411}"/>
+                        </a:ext>
+                      </a:extLst>
+                    </pic:cNvPr>
+                    <pic:cNvPicPr>
+                      <a:picLocks noChangeAspect="1"/>
+                    </pic:cNvPicPr>
+                  </pic:nvPicPr>
+                  <pic:blipFill>
+                    <a:blip r:embed="rId20"/>
+                    <a:stretch>
+                      <a:fillRect/>
+                    </a:stretch>
+                  </pic:blipFill>
+                  <pic:spPr>
+                    <a:xfrm>
+                      <a:off x="0" y="0"/>
+                      <a:ext cx="2225643" cy="407341"/>
+                    </a:xfrm>
+                    <a:prstGeom prst="rect">
+                      <a:avLst/>
+                    </a:prstGeom>
+                  </pic:spPr>
+                </pic:pic>
+              </a:graphicData>
+            </a:graphic>
+          </wp:inline>
+        </w:drawing>
+      </w:r>
+      <w:r>
+        <w:t xml:space="preserve">]. </w:t>
+      </w:r>
+      <w:r>
+        <w:rPr>
+          <w:u w:val="single"/>
+        </w:rPr>
+        <w:t>Il risultato mostra che non c’è una grande discrepanza tra D(T) e D</w:t>
+      </w:r>
+      <w:r>
+        <w:rPr>
+          <w:u w:val="single"/>
+        </w:rPr>
+        <w:t>.</w:t>
+      </w:r>
+    </w:p>
+    <w:p>
+      <w:r>
+        <w:rPr>
+          <w:u w:val="single"/>
+        </w:rPr>
+        <w:t>Complessità temporale</w:t>
+      </w:r>
+      <w:r>
+        <w:t>:</w:t>
+      </w:r>
+    </w:p>
+    <w:p>
+      <w:r>
+        <w:t>Per calcolare la complessità possiamo individuare 2 step:</w:t>
+      </w:r>
+    </w:p>
+    <w:p>
+      <w:pPr>
+        <w:pStyle w:val="Paragrafoelenco"/>
+        <w:numPr>
+          <w:ilvl w:val="0"/>
+          <w:numId w:val="12"/>
+        </w:numPr>
+        <w:rPr>
+          <w:u w:val="single"/>
+        </w:rPr>
+      </w:pPr>
+      <w:r>
+        <w:rPr>
+          <w:u w:val="single"/>
+        </w:rPr>
+        <w:lastRenderedPageBreak/>
+        <w:t>Crea D</w:t>
+      </w:r>
+      <w:r>
+        <w:rPr>
+          <w:rFonts w:ascii="Segoe UI Symbol" w:hAnsi="Segoe UI Symbol" w:cs="Segoe UI Symbol"/>
+          <w:color w:val="222222"/>
+          <w:u w:val="single"/>
+          <w:shd w:val="clear" w:color="auto" w:fill="FFFFFF"/>
+        </w:rPr>
+        <w:t>★</w:t>
+      </w:r>
+      <w:r>
+        <w:rPr>
+          <w:rFonts w:ascii="Segoe UI Symbol" w:hAnsi="Segoe UI Symbol" w:cs="Segoe UI Symbol"/>
+          <w:color w:val="222222"/>
+          <w:u w:val="single"/>
+          <w:shd w:val="clear" w:color="auto" w:fill="FFFFFF"/>
         </w:rPr>
         <w:t xml:space="preserve"> </w:t>
       </w:r>
@@ -5736,74 +5851,156 @@
         <w:rPr>
           <w:u w:val="single"/>
         </w:rPr>
-        <w:t>arco di peso 1</w:t>
-      </w:r>
-      <w:r>
-        <w:rPr>
-          <w:u w:val="single"/>
-        </w:rPr>
-        <w:t>,</w:t>
-      </w:r>
-      <w:r>
-        <w:rPr>
-          <w:u w:val="single"/>
-        </w:rPr>
-        <w:t xml:space="preserve"> 5</w:t>
-      </w:r>
-      <w:r>
-        <w:t xml:space="preserve">, inoltre in precedenza abbiamo trovato </w:t>
-      </w:r>
-      <w:r>
-        <w:t xml:space="preserve">tutte le altre informazioni necessarie per </w:t>
-      </w:r>
-      <w:r>
-        <w:rPr>
-          <w:u w:val="single"/>
-        </w:rPr>
-        <w:t>costruire l’albero finale</w:t>
-      </w:r>
-      <w:r>
-        <w:t>, che sarà: [mostrare albero].</w:t>
-      </w:r>
-    </w:p>
-    <w:p>
-      <w:pPr>
-        <w:pStyle w:val="Titolo2"/>
-        <w:rPr>
-          <w:rFonts w:ascii="Arial" w:hAnsi="Arial" w:cs="Arial"/>
-        </w:rPr>
-      </w:pPr>
-      <w:r>
-        <w:rPr>
-          <w:rFonts w:ascii="Arial" w:hAnsi="Arial" w:cs="Arial"/>
-        </w:rPr>
-        <w:t>Slide 1</w:t>
-      </w:r>
-      <w:r>
-        <w:rPr>
-          <w:rFonts w:ascii="Arial" w:hAnsi="Arial" w:cs="Arial"/>
-        </w:rPr>
-        <w:t>6</w:t>
-      </w:r>
-      <w:r>
-        <w:rPr>
-          <w:rFonts w:ascii="Arial" w:hAnsi="Arial" w:cs="Arial"/>
-        </w:rPr>
-        <w:t xml:space="preserve">: «neighbor-joining» - Parte </w:t>
-      </w:r>
-      <w:r>
-        <w:rPr>
-          <w:rFonts w:ascii="Arial" w:hAnsi="Arial" w:cs="Arial"/>
-        </w:rPr>
-        <w:t>4</w:t>
-      </w:r>
-    </w:p>
-    <w:p>
-      <w:r>
-        <w:t>Per capire quanto l’albero T approssimi al meglio la matrice D, possiamo costruire la matrice D(T) a partire da T e calcolare la discrepanza tra D e D(T), quindi:</w:t>
-      </w:r>
-    </w:p>
-    <w:p>
+        <w:t>e cerca il suo elemento minimo</w:t>
+      </w:r>
+      <w:r>
+        <w:t xml:space="preserve">. Poiché la matrice è </w:t>
+      </w:r>
+      <w:proofErr w:type="spellStart"/>
+      <w:r>
+        <w:t>nxn</w:t>
+      </w:r>
+      <w:proofErr w:type="spellEnd"/>
+      <w:r>
+        <w:t xml:space="preserve">, allora la complessità è </w:t>
+      </w:r>
+      <w:r>
+        <w:rPr>
+          <w:u w:val="single"/>
+        </w:rPr>
+        <w:t>O(n^2)</w:t>
+      </w:r>
+    </w:p>
+    <w:p>
+      <w:pPr>
+        <w:pStyle w:val="Paragrafoelenco"/>
+        <w:numPr>
+          <w:ilvl w:val="0"/>
+          <w:numId w:val="12"/>
+        </w:numPr>
+      </w:pPr>
+      <w:r>
+        <w:rPr>
+          <w:u w:val="single"/>
+        </w:rPr>
+        <w:t xml:space="preserve">Calcola il </w:t>
+      </w:r>
+      <w:r>
+        <w:rPr>
+          <w:i/>
+          <w:iCs/>
+          <w:u w:val="single"/>
+        </w:rPr>
+        <w:t>delta</w:t>
+      </w:r>
+      <w:r>
+        <w:rPr>
+          <w:u w:val="single"/>
+        </w:rPr>
+        <w:t xml:space="preserve">, il peso degli arti ed infine aggiorna la matrice </w:t>
+      </w:r>
+      <m:oMath>
+        <m:r>
+          <w:rPr>
+            <w:rFonts w:ascii="Cambria Math" w:hAnsi="Cambria Math"/>
+            <w:u w:val="single"/>
+          </w:rPr>
+          <m:t>D</m:t>
+        </m:r>
+      </m:oMath>
+      <w:r>
+        <w:rPr>
+          <w:u w:val="single"/>
+        </w:rPr>
+        <w:t>.</w:t>
+      </w:r>
+      <w:r>
+        <w:t xml:space="preserve"> In particolar modo deve aggiornare n valori della matrice, quindi </w:t>
+      </w:r>
+      <w:r>
+        <w:rPr>
+          <w:u w:val="single"/>
+        </w:rPr>
+        <w:t>O(n).</w:t>
+      </w:r>
+    </w:p>
+    <w:p>
+      <w:r>
+        <w:t xml:space="preserve">Quindi la complessità del </w:t>
+      </w:r>
+      <w:proofErr w:type="spellStart"/>
+      <w:r>
+        <w:t>neighbor</w:t>
+      </w:r>
+      <w:proofErr w:type="spellEnd"/>
+      <w:r>
+        <w:t xml:space="preserve"> </w:t>
+      </w:r>
+      <w:proofErr w:type="spellStart"/>
+      <w:r>
+        <w:t>joining</w:t>
+      </w:r>
+      <w:proofErr w:type="spellEnd"/>
+      <w:r>
+        <w:t xml:space="preserve"> è: </w:t>
+      </w:r>
+      <w:proofErr w:type="gramStart"/>
+      <w:r>
+        <w:rPr>
+          <w:u w:val="single"/>
+        </w:rPr>
+        <w:t>T(</w:t>
+      </w:r>
+      <w:proofErr w:type="spellStart"/>
+      <w:proofErr w:type="gramEnd"/>
+      <w:r>
+        <w:rPr>
+          <w:u w:val="single"/>
+        </w:rPr>
+        <w:t>neighbor</w:t>
+      </w:r>
+      <w:proofErr w:type="spellEnd"/>
+      <w:r>
+        <w:rPr>
+          <w:u w:val="single"/>
+        </w:rPr>
+        <w:t xml:space="preserve"> </w:t>
+      </w:r>
+      <w:proofErr w:type="spellStart"/>
+      <w:r>
+        <w:rPr>
+          <w:u w:val="single"/>
+        </w:rPr>
+        <w:t>joining</w:t>
+      </w:r>
+      <w:proofErr w:type="spellEnd"/>
+      <w:r>
+        <w:rPr>
+          <w:u w:val="single"/>
+        </w:rPr>
+        <w:t>)=O(n^2)</w:t>
+      </w:r>
+      <w:r>
+        <w:t xml:space="preserve">. Poiché </w:t>
+      </w:r>
+      <w:r>
+        <w:rPr>
+          <w:u w:val="single"/>
+        </w:rPr>
+        <w:t>queste operazioni vengono eseguite</w:t>
+      </w:r>
+      <w:r>
+        <w:t xml:space="preserve"> tante volte quante sono le foglie nella matrice (ovvero </w:t>
+      </w:r>
+      <w:r>
+        <w:rPr>
+          <w:u w:val="single"/>
+        </w:rPr>
+        <w:t>n</w:t>
+      </w:r>
+      <w:r>
+        <w:t>), allora [mostrare formula].</w:t>
+      </w:r>
       <w:bookmarkStart w:id="0" w:name="_GoBack"/>
       <w:bookmarkEnd w:id="0"/>
     </w:p>
@@ -6108,6 +6305,92 @@
     </w:lvl>
   </w:abstractNum>
   <w:abstractNum w:abstractNumId="3" w15:restartNumberingAfterBreak="0">
+    <w:nsid w:val="16415D73"/>
+    <w:multiLevelType w:val="hybridMultilevel"/>
+    <w:tmpl w:val="AE7E9FA0"/>
+    <w:lvl w:ilvl="0" w:tplc="0410000F">
+      <w:start w:val="1"/>
+      <w:numFmt w:val="decimal"/>
+      <w:lvlText w:val="%1."/>
+      <w:lvlJc w:val="left"/>
+      <w:pPr>
+        <w:ind w:left="720" w:hanging="360"/>
+      </w:pPr>
+    </w:lvl>
+    <w:lvl w:ilvl="1" w:tplc="04100019" w:tentative="1">
+      <w:start w:val="1"/>
+      <w:numFmt w:val="lowerLetter"/>
+      <w:lvlText w:val="%2."/>
+      <w:lvlJc w:val="left"/>
+      <w:pPr>
+        <w:ind w:left="1440" w:hanging="360"/>
+      </w:pPr>
+    </w:lvl>
+    <w:lvl w:ilvl="2" w:tplc="0410001B" w:tentative="1">
+      <w:start w:val="1"/>
+      <w:numFmt w:val="lowerRoman"/>
+      <w:lvlText w:val="%3."/>
+      <w:lvlJc w:val="right"/>
+      <w:pPr>
+        <w:ind w:left="2160" w:hanging="180"/>
+      </w:pPr>
+    </w:lvl>
+    <w:lvl w:ilvl="3" w:tplc="0410000F" w:tentative="1">
+      <w:start w:val="1"/>
+      <w:numFmt w:val="decimal"/>
+      <w:lvlText w:val="%4."/>
+      <w:lvlJc w:val="left"/>
+      <w:pPr>
+        <w:ind w:left="2880" w:hanging="360"/>
+      </w:pPr>
+    </w:lvl>
+    <w:lvl w:ilvl="4" w:tplc="04100019" w:tentative="1">
+      <w:start w:val="1"/>
+      <w:numFmt w:val="lowerLetter"/>
+      <w:lvlText w:val="%5."/>
+      <w:lvlJc w:val="left"/>
+      <w:pPr>
+        <w:ind w:left="3600" w:hanging="360"/>
+      </w:pPr>
+    </w:lvl>
+    <w:lvl w:ilvl="5" w:tplc="0410001B" w:tentative="1">
+      <w:start w:val="1"/>
+      <w:numFmt w:val="lowerRoman"/>
+      <w:lvlText w:val="%6."/>
+      <w:lvlJc w:val="right"/>
+      <w:pPr>
+        <w:ind w:left="4320" w:hanging="180"/>
+      </w:pPr>
+    </w:lvl>
+    <w:lvl w:ilvl="6" w:tplc="0410000F" w:tentative="1">
+      <w:start w:val="1"/>
+      <w:numFmt w:val="decimal"/>
+      <w:lvlText w:val="%7."/>
+      <w:lvlJc w:val="left"/>
+      <w:pPr>
+        <w:ind w:left="5040" w:hanging="360"/>
+      </w:pPr>
+    </w:lvl>
+    <w:lvl w:ilvl="7" w:tplc="04100019" w:tentative="1">
+      <w:start w:val="1"/>
+      <w:numFmt w:val="lowerLetter"/>
+      <w:lvlText w:val="%8."/>
+      <w:lvlJc w:val="left"/>
+      <w:pPr>
+        <w:ind w:left="5760" w:hanging="360"/>
+      </w:pPr>
+    </w:lvl>
+    <w:lvl w:ilvl="8" w:tplc="0410001B" w:tentative="1">
+      <w:start w:val="1"/>
+      <w:numFmt w:val="lowerRoman"/>
+      <w:lvlText w:val="%9."/>
+      <w:lvlJc w:val="right"/>
+      <w:pPr>
+        <w:ind w:left="6480" w:hanging="180"/>
+      </w:pPr>
+    </w:lvl>
+  </w:abstractNum>
+  <w:abstractNum w:abstractNumId="4" w15:restartNumberingAfterBreak="0">
     <w:nsid w:val="249E7E76"/>
     <w:multiLevelType w:val="hybridMultilevel"/>
     <w:tmpl w:val="1FD4667A"/>
@@ -6193,7 +6476,147 @@
       </w:pPr>
     </w:lvl>
   </w:abstractNum>
-  <w:abstractNum w:abstractNumId="4" w15:restartNumberingAfterBreak="0">
+  <w:abstractNum w:abstractNumId="5" w15:restartNumberingAfterBreak="0">
+    <w:nsid w:val="347A5D30"/>
+    <w:multiLevelType w:val="hybridMultilevel"/>
+    <w:tmpl w:val="95DC8A72"/>
+    <w:lvl w:ilvl="0" w:tplc="AB963306">
+      <w:start w:val="1"/>
+      <w:numFmt w:val="bullet"/>
+      <w:lvlText w:val="•"/>
+      <w:lvlJc w:val="left"/>
+      <w:pPr>
+        <w:tabs>
+          <w:tab w:val="num" w:pos="720"/>
+        </w:tabs>
+        <w:ind w:left="720" w:hanging="360"/>
+      </w:pPr>
+      <w:rPr>
+        <w:rFonts w:ascii="Arial" w:hAnsi="Arial" w:hint="default"/>
+      </w:rPr>
+    </w:lvl>
+    <w:lvl w:ilvl="1" w:tplc="ED902C40" w:tentative="1">
+      <w:start w:val="1"/>
+      <w:numFmt w:val="bullet"/>
+      <w:lvlText w:val="•"/>
+      <w:lvlJc w:val="left"/>
+      <w:pPr>
+        <w:tabs>
+          <w:tab w:val="num" w:pos="1440"/>
+        </w:tabs>
+        <w:ind w:left="1440" w:hanging="360"/>
+      </w:pPr>
+      <w:rPr>
+        <w:rFonts w:ascii="Arial" w:hAnsi="Arial" w:hint="default"/>
+      </w:rPr>
+    </w:lvl>
+    <w:lvl w:ilvl="2" w:tplc="F64A2966" w:tentative="1">
+      <w:start w:val="1"/>
+      <w:numFmt w:val="bullet"/>
+      <w:lvlText w:val="•"/>
+      <w:lvlJc w:val="left"/>
+      <w:pPr>
+        <w:tabs>
+          <w:tab w:val="num" w:pos="2160"/>
+        </w:tabs>
+        <w:ind w:left="2160" w:hanging="360"/>
+      </w:pPr>
+      <w:rPr>
+        <w:rFonts w:ascii="Arial" w:hAnsi="Arial" w:hint="default"/>
+      </w:rPr>
+    </w:lvl>
+    <w:lvl w:ilvl="3" w:tplc="A4E6B106" w:tentative="1">
+      <w:start w:val="1"/>
+      <w:numFmt w:val="bullet"/>
+      <w:lvlText w:val="•"/>
+      <w:lvlJc w:val="left"/>
+      <w:pPr>
+        <w:tabs>
+          <w:tab w:val="num" w:pos="2880"/>
+        </w:tabs>
+        <w:ind w:left="2880" w:hanging="360"/>
+      </w:pPr>
+      <w:rPr>
+        <w:rFonts w:ascii="Arial" w:hAnsi="Arial" w:hint="default"/>
+      </w:rPr>
+    </w:lvl>
+    <w:lvl w:ilvl="4" w:tplc="CBCE43CE" w:tentative="1">
+      <w:start w:val="1"/>
+      <w:numFmt w:val="bullet"/>
+      <w:lvlText w:val="•"/>
+      <w:lvlJc w:val="left"/>
+      <w:pPr>
+        <w:tabs>
+          <w:tab w:val="num" w:pos="3600"/>
+        </w:tabs>
+        <w:ind w:left="3600" w:hanging="360"/>
+      </w:pPr>
+      <w:rPr>
+        <w:rFonts w:ascii="Arial" w:hAnsi="Arial" w:hint="default"/>
+      </w:rPr>
+    </w:lvl>
+    <w:lvl w:ilvl="5" w:tplc="AACAB428" w:tentative="1">
+      <w:start w:val="1"/>
+      <w:numFmt w:val="bullet"/>
+      <w:lvlText w:val="•"/>
+      <w:lvlJc w:val="left"/>
+      <w:pPr>
+        <w:tabs>
+          <w:tab w:val="num" w:pos="4320"/>
+        </w:tabs>
+        <w:ind w:left="4320" w:hanging="360"/>
+      </w:pPr>
+      <w:rPr>
+        <w:rFonts w:ascii="Arial" w:hAnsi="Arial" w:hint="default"/>
+      </w:rPr>
+    </w:lvl>
+    <w:lvl w:ilvl="6" w:tplc="FD32F22A" w:tentative="1">
+      <w:start w:val="1"/>
+      <w:numFmt w:val="bullet"/>
+      <w:lvlText w:val="•"/>
+      <w:lvlJc w:val="left"/>
+      <w:pPr>
+        <w:tabs>
+          <w:tab w:val="num" w:pos="5040"/>
+        </w:tabs>
+        <w:ind w:left="5040" w:hanging="360"/>
+      </w:pPr>
+      <w:rPr>
+        <w:rFonts w:ascii="Arial" w:hAnsi="Arial" w:hint="default"/>
+      </w:rPr>
+    </w:lvl>
+    <w:lvl w:ilvl="7" w:tplc="D9ECBDF4" w:tentative="1">
+      <w:start w:val="1"/>
+      <w:numFmt w:val="bullet"/>
+      <w:lvlText w:val="•"/>
+      <w:lvlJc w:val="left"/>
+      <w:pPr>
+        <w:tabs>
+          <w:tab w:val="num" w:pos="5760"/>
+        </w:tabs>
+        <w:ind w:left="5760" w:hanging="360"/>
+      </w:pPr>
+      <w:rPr>
+        <w:rFonts w:ascii="Arial" w:hAnsi="Arial" w:hint="default"/>
+      </w:rPr>
+    </w:lvl>
+    <w:lvl w:ilvl="8" w:tplc="B5C02210" w:tentative="1">
+      <w:start w:val="1"/>
+      <w:numFmt w:val="bullet"/>
+      <w:lvlText w:val="•"/>
+      <w:lvlJc w:val="left"/>
+      <w:pPr>
+        <w:tabs>
+          <w:tab w:val="num" w:pos="6480"/>
+        </w:tabs>
+        <w:ind w:left="6480" w:hanging="360"/>
+      </w:pPr>
+      <w:rPr>
+        <w:rFonts w:ascii="Arial" w:hAnsi="Arial" w:hint="default"/>
+      </w:rPr>
+    </w:lvl>
+  </w:abstractNum>
+  <w:abstractNum w:abstractNumId="6" w15:restartNumberingAfterBreak="0">
     <w:nsid w:val="48CE5821"/>
     <w:multiLevelType w:val="hybridMultilevel"/>
     <w:tmpl w:val="87903E70"/>
@@ -6279,7 +6702,7 @@
       </w:pPr>
     </w:lvl>
   </w:abstractNum>
-  <w:abstractNum w:abstractNumId="5" w15:restartNumberingAfterBreak="0">
+  <w:abstractNum w:abstractNumId="7" w15:restartNumberingAfterBreak="0">
     <w:nsid w:val="4D90522A"/>
     <w:multiLevelType w:val="hybridMultilevel"/>
     <w:tmpl w:val="C6B48BFE"/>
@@ -6365,7 +6788,7 @@
       </w:pPr>
     </w:lvl>
   </w:abstractNum>
-  <w:abstractNum w:abstractNumId="6" w15:restartNumberingAfterBreak="0">
+  <w:abstractNum w:abstractNumId="8" w15:restartNumberingAfterBreak="0">
     <w:nsid w:val="504823E1"/>
     <w:multiLevelType w:val="hybridMultilevel"/>
     <w:tmpl w:val="6E9AA962"/>
@@ -6451,7 +6874,7 @@
       </w:pPr>
     </w:lvl>
   </w:abstractNum>
-  <w:abstractNum w:abstractNumId="7" w15:restartNumberingAfterBreak="0">
+  <w:abstractNum w:abstractNumId="9" w15:restartNumberingAfterBreak="0">
     <w:nsid w:val="572B5222"/>
     <w:multiLevelType w:val="hybridMultilevel"/>
     <w:tmpl w:val="689CA78A"/>
@@ -6564,7 +6987,7 @@
       </w:rPr>
     </w:lvl>
   </w:abstractNum>
-  <w:abstractNum w:abstractNumId="8" w15:restartNumberingAfterBreak="0">
+  <w:abstractNum w:abstractNumId="10" w15:restartNumberingAfterBreak="0">
     <w:nsid w:val="6D437E4A"/>
     <w:multiLevelType w:val="hybridMultilevel"/>
     <w:tmpl w:val="80886654"/>
@@ -6677,7 +7100,7 @@
       </w:rPr>
     </w:lvl>
   </w:abstractNum>
-  <w:abstractNum w:abstractNumId="9" w15:restartNumberingAfterBreak="0">
+  <w:abstractNum w:abstractNumId="11" w15:restartNumberingAfterBreak="0">
     <w:nsid w:val="742E4EAE"/>
     <w:multiLevelType w:val="hybridMultilevel"/>
     <w:tmpl w:val="636A5728"/>
@@ -6763,7 +7186,7 @@
       </w:pPr>
     </w:lvl>
   </w:abstractNum>
-  <w:abstractNum w:abstractNumId="10" w15:restartNumberingAfterBreak="0">
+  <w:abstractNum w:abstractNumId="12" w15:restartNumberingAfterBreak="0">
     <w:nsid w:val="7A2B0B99"/>
     <w:multiLevelType w:val="hybridMultilevel"/>
     <w:tmpl w:val="3662AEBC"/>
@@ -6877,13 +7300,13 @@
     </w:lvl>
   </w:abstractNum>
   <w:num w:numId="1">
-    <w:abstractNumId w:val="8"/>
+    <w:abstractNumId w:val="10"/>
   </w:num>
   <w:num w:numId="2">
-    <w:abstractNumId w:val="10"/>
+    <w:abstractNumId w:val="12"/>
   </w:num>
   <w:num w:numId="3">
-    <w:abstractNumId w:val="9"/>
+    <w:abstractNumId w:val="11"/>
   </w:num>
   <w:num w:numId="4">
     <w:abstractNumId w:val="0"/>
@@ -6892,22 +7315,28 @@
     <w:abstractNumId w:val="1"/>
   </w:num>
   <w:num w:numId="6">
-    <w:abstractNumId w:val="5"/>
+    <w:abstractNumId w:val="7"/>
   </w:num>
   <w:num w:numId="7">
     <w:abstractNumId w:val="2"/>
   </w:num>
   <w:num w:numId="8">
+    <w:abstractNumId w:val="8"/>
+  </w:num>
+  <w:num w:numId="9">
     <w:abstractNumId w:val="6"/>
   </w:num>
-  <w:num w:numId="9">
+  <w:num w:numId="10">
+    <w:abstractNumId w:val="9"/>
+  </w:num>
+  <w:num w:numId="11">
     <w:abstractNumId w:val="4"/>
   </w:num>
-  <w:num w:numId="10">
-    <w:abstractNumId w:val="7"/>
+  <w:num w:numId="12">
+    <w:abstractNumId w:val="3"/>
   </w:num>
-  <w:num w:numId="11">
-    <w:abstractNumId w:val="3"/>
+  <w:num w:numId="13">
+    <w:abstractNumId w:val="5"/>
   </w:num>
 </w:numbering>
 </file>
@@ -7782,7 +8211,7 @@
 </file>
 
 <file path=customXml/itemProps1.xml><?xml version="1.0" encoding="utf-8"?>
-<ds:datastoreItem xmlns:ds="http://schemas.openxmlformats.org/officeDocument/2006/customXml" ds:itemID="{78CA1D03-F840-4614-ABBA-D58C834D6DBD}">
+<ds:datastoreItem xmlns:ds="http://schemas.openxmlformats.org/officeDocument/2006/customXml" ds:itemID="{CEDF55E3-CDB4-436A-8408-FD0753FB6D3F}">
   <ds:schemaRefs>
     <ds:schemaRef ds:uri="http://schemas.openxmlformats.org/officeDocument/2006/bibliography"/>
   </ds:schemaRefs>

</xml_diff>

<commit_message>
finished revision on slides!!
</commit_message>
<xml_diff>
--- a/Discussione Laurea/Discussione Slide.docx
+++ b/Discussione Laurea/Discussione Slide.docx
@@ -224,23 +224,7 @@
           <w:rFonts w:cstheme="minorHAnsi"/>
           <w:u w:val="single"/>
         </w:rPr>
-        <w:t>X-</w:t>
-      </w:r>
-      <w:proofErr w:type="spellStart"/>
-      <w:r>
-        <w:rPr>
-          <w:rFonts w:cstheme="minorHAnsi"/>
-          <w:u w:val="single"/>
-        </w:rPr>
-        <w:t>Informatics</w:t>
-      </w:r>
-      <w:proofErr w:type="spellEnd"/>
-      <w:r>
-        <w:rPr>
-          <w:rFonts w:cstheme="minorHAnsi"/>
-          <w:u w:val="single"/>
-        </w:rPr>
-        <w:t>. Queste sono</w:t>
+        <w:t>X-Informatics. Queste sono</w:t>
       </w:r>
       <w:r>
         <w:rPr>
@@ -325,21 +309,7 @@
         <w:rPr>
           <w:rFonts w:cstheme="minorHAnsi"/>
         </w:rPr>
-        <w:t>(</w:t>
-      </w:r>
-      <w:proofErr w:type="gramStart"/>
-      <w:r>
-        <w:rPr>
-          <w:rFonts w:cstheme="minorHAnsi"/>
-        </w:rPr>
-        <w:t>dagli essere</w:t>
-      </w:r>
-      <w:proofErr w:type="gramEnd"/>
-      <w:r>
-        <w:rPr>
-          <w:rFonts w:cstheme="minorHAnsi"/>
-        </w:rPr>
-        <w:t xml:space="preserve"> viventi fino ai virus) </w:t>
+        <w:t xml:space="preserve">(dagli essere viventi fino ai virus) </w:t>
       </w:r>
       <w:r>
         <w:rPr>
@@ -527,21 +497,7 @@
         <w:rPr>
           <w:rFonts w:cstheme="minorHAnsi"/>
         </w:rPr>
-        <w:t xml:space="preserve"> (</w:t>
-      </w:r>
-      <w:proofErr w:type="spellStart"/>
-      <w:r>
-        <w:rPr>
-          <w:rFonts w:cstheme="minorHAnsi"/>
-        </w:rPr>
-        <w:t>num</w:t>
-      </w:r>
-      <w:proofErr w:type="spellEnd"/>
-      <w:r>
-        <w:rPr>
-          <w:rFonts w:cstheme="minorHAnsi"/>
-        </w:rPr>
-        <w:t xml:space="preserve"> di archi incidenti al vertice) </w:t>
+        <w:t xml:space="preserve"> (num di archi incidenti al vertice) </w:t>
       </w:r>
       <w:r>
         <w:rPr>
@@ -754,44 +710,14 @@
         <w:rPr>
           <w:rFonts w:cstheme="minorHAnsi"/>
         </w:rPr>
-        <w:t xml:space="preserve">Dati due punti x </w:t>
-      </w:r>
-      <w:proofErr w:type="spellStart"/>
-      <w:r>
-        <w:rPr>
-          <w:rFonts w:cstheme="minorHAnsi"/>
-        </w:rPr>
-        <w:t>ed</w:t>
-      </w:r>
-      <w:proofErr w:type="spellEnd"/>
-      <w:r>
-        <w:rPr>
-          <w:rFonts w:cstheme="minorHAnsi"/>
-        </w:rPr>
-        <w:t xml:space="preserve"> y, </w:t>
-      </w:r>
-      <w:r>
-        <w:rPr>
-          <w:rFonts w:cstheme="minorHAnsi"/>
-          <w:u w:val="single"/>
-        </w:rPr>
-        <w:t xml:space="preserve">la distanza è una funzione </w:t>
-      </w:r>
-      <w:proofErr w:type="gramStart"/>
-      <w:r>
-        <w:rPr>
-          <w:rFonts w:cstheme="minorHAnsi"/>
-          <w:u w:val="single"/>
-        </w:rPr>
-        <w:t>d(</w:t>
-      </w:r>
-      <w:proofErr w:type="gramEnd"/>
-      <w:r>
-        <w:rPr>
-          <w:rFonts w:cstheme="minorHAnsi"/>
-          <w:u w:val="single"/>
-        </w:rPr>
-        <w:t>x, y) che possiede le seguenti proprietà:</w:t>
+        <w:t xml:space="preserve">Dati due punti x ed y, </w:t>
+      </w:r>
+      <w:r>
+        <w:rPr>
+          <w:rFonts w:cstheme="minorHAnsi"/>
+          <w:u w:val="single"/>
+        </w:rPr>
+        <w:t>la distanza è una funzione d(x, y) che possiede le seguenti proprietà:</w:t>
       </w:r>
     </w:p>
     <w:p>
@@ -3013,44 +2939,14 @@
         <w:rPr>
           <w:rFonts w:eastAsiaTheme="minorEastAsia" w:cstheme="minorHAnsi"/>
         </w:rPr>
-        <w:t xml:space="preserve"> Poiché la matrice è </w:t>
-      </w:r>
-      <w:proofErr w:type="spellStart"/>
-      <w:r>
-        <w:rPr>
-          <w:rFonts w:eastAsiaTheme="minorEastAsia" w:cstheme="minorHAnsi"/>
-        </w:rPr>
-        <w:t>nxn</w:t>
-      </w:r>
-      <w:proofErr w:type="spellEnd"/>
-      <w:r>
-        <w:rPr>
-          <w:rFonts w:eastAsiaTheme="minorEastAsia" w:cstheme="minorHAnsi"/>
-        </w:rPr>
-        <w:t xml:space="preserve">, allora </w:t>
-      </w:r>
-      <w:r>
-        <w:rPr>
-          <w:rFonts w:eastAsiaTheme="minorEastAsia" w:cstheme="minorHAnsi"/>
-          <w:u w:val="single"/>
-        </w:rPr>
-        <w:t>T(step</w:t>
-      </w:r>
-      <w:proofErr w:type="gramStart"/>
-      <w:r>
-        <w:rPr>
-          <w:rFonts w:eastAsiaTheme="minorEastAsia" w:cstheme="minorHAnsi"/>
-          <w:u w:val="single"/>
-        </w:rPr>
-        <w:t>1)=</w:t>
-      </w:r>
-      <w:proofErr w:type="gramEnd"/>
-      <w:r>
-        <w:rPr>
-          <w:rFonts w:eastAsiaTheme="minorEastAsia" w:cstheme="minorHAnsi"/>
-          <w:u w:val="single"/>
-        </w:rPr>
-        <w:t>O(n^2)</w:t>
+        <w:t xml:space="preserve"> Poiché la matrice è nxn, allora </w:t>
+      </w:r>
+      <w:r>
+        <w:rPr>
+          <w:rFonts w:eastAsiaTheme="minorEastAsia" w:cstheme="minorHAnsi"/>
+          <w:u w:val="single"/>
+        </w:rPr>
+        <w:t>T(step1)=O(n^2)</w:t>
       </w:r>
     </w:p>
     <w:p>
@@ -3070,23 +2966,7 @@
           <w:rFonts w:eastAsiaTheme="minorEastAsia" w:cstheme="minorHAnsi"/>
           <w:u w:val="single"/>
         </w:rPr>
-        <w:t>Trovare il genitore per ogni coppia di foglie e calcolare la distanza di tutte le n foglie rispetto al genitore stesso. T(step</w:t>
-      </w:r>
-      <w:proofErr w:type="gramStart"/>
-      <w:r>
-        <w:rPr>
-          <w:rFonts w:eastAsiaTheme="minorEastAsia" w:cstheme="minorHAnsi"/>
-          <w:u w:val="single"/>
-        </w:rPr>
-        <w:t>2)=</w:t>
-      </w:r>
-      <w:proofErr w:type="gramEnd"/>
-      <w:r>
-        <w:rPr>
-          <w:rFonts w:eastAsiaTheme="minorEastAsia" w:cstheme="minorHAnsi"/>
-          <w:u w:val="single"/>
-        </w:rPr>
-        <w:t>O(n)</w:t>
+        <w:t>Trovare il genitore per ogni coppia di foglie e calcolare la distanza di tutte le n foglie rispetto al genitore stesso. T(step2)=O(n)</w:t>
       </w:r>
     </w:p>
     <w:p>
@@ -3126,23 +3006,7 @@
           <w:rFonts w:eastAsiaTheme="minorEastAsia" w:cstheme="minorHAnsi"/>
           <w:u w:val="single"/>
         </w:rPr>
-        <w:t>T(step</w:t>
-      </w:r>
-      <w:proofErr w:type="gramStart"/>
-      <w:r>
-        <w:rPr>
-          <w:rFonts w:eastAsiaTheme="minorEastAsia" w:cstheme="minorHAnsi"/>
-          <w:u w:val="single"/>
-        </w:rPr>
-        <w:t>3)=</w:t>
-      </w:r>
-      <w:proofErr w:type="gramEnd"/>
-      <w:r>
-        <w:rPr>
-          <w:rFonts w:eastAsiaTheme="minorEastAsia" w:cstheme="minorHAnsi"/>
-          <w:u w:val="single"/>
-        </w:rPr>
-        <w:t>O(n/2)</w:t>
+        <w:t>T(step3)=O(n/2)</w:t>
       </w:r>
     </w:p>
     <w:p>
@@ -3813,21 +3677,7 @@
         <w:rPr>
           <w:u w:val="single"/>
         </w:rPr>
-        <w:t xml:space="preserve"> calcola “</w:t>
-      </w:r>
-      <w:proofErr w:type="spellStart"/>
-      <w:r>
-        <w:rPr>
-          <w:u w:val="single"/>
-        </w:rPr>
-        <w:t>limbweight</w:t>
-      </w:r>
-      <w:proofErr w:type="spellEnd"/>
-      <w:r>
-        <w:rPr>
-          <w:u w:val="single"/>
-        </w:rPr>
-        <w:t>(</w:t>
+        <w:t xml:space="preserve"> calcola “limbweight(</w:t>
       </w:r>
       <w:r>
         <w:rPr>
@@ -3839,21 +3689,7 @@
         <w:rPr>
           <w:u w:val="single"/>
         </w:rPr>
-        <w:t xml:space="preserve">)” usando il </w:t>
-      </w:r>
-      <w:proofErr w:type="spellStart"/>
-      <w:r>
-        <w:rPr>
-          <w:u w:val="single"/>
-        </w:rPr>
-        <w:t>th</w:t>
-      </w:r>
-      <w:proofErr w:type="spellEnd"/>
-      <w:r>
-        <w:rPr>
-          <w:u w:val="single"/>
-        </w:rPr>
-        <w:t xml:space="preserve"> del peso degli arti</w:t>
+        <w:t>)” usando il th del peso degli arti</w:t>
       </w:r>
       <w:r>
         <w:t xml:space="preserve">. Omettendo i calcoli (il tempo è quello che è!!) </w:t>
@@ -3883,21 +3719,7 @@
         <w:rPr>
           <w:u w:val="single"/>
         </w:rPr>
-        <w:t xml:space="preserve">Adesso aggiorna D, sottraendo </w:t>
-      </w:r>
-      <w:proofErr w:type="spellStart"/>
-      <w:r>
-        <w:rPr>
-          <w:u w:val="single"/>
-        </w:rPr>
-        <w:t>limbweight</w:t>
-      </w:r>
-      <w:proofErr w:type="spellEnd"/>
-      <w:r>
-        <w:rPr>
-          <w:u w:val="single"/>
-        </w:rPr>
-        <w:t>(</w:t>
+        <w:t>Adesso aggiorna D, sottraendo limbweight(</w:t>
       </w:r>
       <w:r>
         <w:rPr>
@@ -3954,35 +3776,13 @@
         <w:rPr>
           <w:u w:val="single"/>
         </w:rPr>
-        <w:t xml:space="preserve">Applica nuovamente il </w:t>
-      </w:r>
-      <w:proofErr w:type="spellStart"/>
-      <w:r>
-        <w:rPr>
-          <w:u w:val="single"/>
-        </w:rPr>
-        <w:t>th</w:t>
-      </w:r>
-      <w:proofErr w:type="spellEnd"/>
-      <w:r>
-        <w:rPr>
-          <w:u w:val="single"/>
-        </w:rPr>
-        <w:t xml:space="preserve"> del peso degli arti, stavolta impostando la </w:t>
-      </w:r>
-      <w:proofErr w:type="spellStart"/>
-      <w:r>
-        <w:rPr>
-          <w:u w:val="single"/>
-        </w:rPr>
-        <w:t>limbweight</w:t>
-      </w:r>
-      <w:proofErr w:type="spellEnd"/>
-      <w:r>
-        <w:rPr>
-          <w:u w:val="single"/>
-        </w:rPr>
-        <w:t>(b)</w:t>
+        <w:t xml:space="preserve">Applica nuovamente il th del peso degli arti, stavolta impostando la </w:t>
+      </w:r>
+      <w:r>
+        <w:rPr>
+          <w:u w:val="single"/>
+        </w:rPr>
+        <w:t>limbweight(b)</w:t>
       </w:r>
       <w:r>
         <w:rPr>
@@ -4146,21 +3946,7 @@
         <w:rPr>
           <w:u w:val="single"/>
         </w:rPr>
-        <w:t xml:space="preserve"> </w:t>
-      </w:r>
-      <w:proofErr w:type="gramStart"/>
-      <w:r>
-        <w:rPr>
-          <w:u w:val="single"/>
-        </w:rPr>
-        <w:t>e</w:t>
-      </w:r>
-      <w:proofErr w:type="gramEnd"/>
-      <w:r>
-        <w:rPr>
-          <w:u w:val="single"/>
-        </w:rPr>
-        <w:t xml:space="preserve"> esegui </w:t>
+        <w:t xml:space="preserve"> e esegui </w:t>
       </w:r>
       <w:r>
         <w:rPr>
@@ -4238,21 +4024,7 @@
         <w:rPr>
           <w:u w:val="single"/>
         </w:rPr>
-        <w:t xml:space="preserve">è </w:t>
-      </w:r>
-      <w:proofErr w:type="spellStart"/>
-      <w:r>
-        <w:rPr>
-          <w:u w:val="single"/>
-        </w:rPr>
-        <w:t>limbweight</w:t>
-      </w:r>
-      <w:proofErr w:type="spellEnd"/>
-      <w:r>
-        <w:rPr>
-          <w:u w:val="single"/>
-        </w:rPr>
-        <w:t xml:space="preserve">. </w:t>
+        <w:t xml:space="preserve">è limbweight. </w:t>
       </w:r>
       <w:r>
         <w:rPr>
@@ -4403,16 +4175,8 @@
         <w:rPr>
           <w:u w:val="single"/>
         </w:rPr>
-        <w:t xml:space="preserve">Poiché la matrice è di dimensione </w:t>
-      </w:r>
-      <w:proofErr w:type="spellStart"/>
-      <w:r>
-        <w:rPr>
-          <w:u w:val="single"/>
-        </w:rPr>
-        <w:t>nxn</w:t>
-      </w:r>
-      <w:proofErr w:type="spellEnd"/>
+        <w:t>Poiché la matrice è di dimensione nxn</w:t>
+      </w:r>
       <w:r>
         <w:rPr>
           <w:u w:val="single"/>
@@ -4429,21 +4193,7 @@
         <w:rPr>
           <w:u w:val="single"/>
         </w:rPr>
-        <w:t xml:space="preserve"> T(</w:t>
-      </w:r>
-      <w:proofErr w:type="spellStart"/>
-      <w:r>
-        <w:rPr>
-          <w:u w:val="single"/>
-        </w:rPr>
-        <w:t>alberoadditivo</w:t>
-      </w:r>
-      <w:proofErr w:type="spellEnd"/>
-      <w:r>
-        <w:rPr>
-          <w:u w:val="single"/>
-        </w:rPr>
-        <w:t>)=O(n^2).</w:t>
+        <w:t xml:space="preserve"> T(alberoadditivo)=O(n^2).</w:t>
       </w:r>
       <w:r>
         <w:t xml:space="preserve"> Tuttavia</w:t>
@@ -4457,14 +4207,12 @@
         </w:rPr>
         <w:t>“</w:t>
       </w:r>
-      <w:proofErr w:type="spellStart"/>
       <w:r>
         <w:rPr>
           <w:u w:val="single"/>
         </w:rPr>
         <w:t>AlberoAdditivo</w:t>
       </w:r>
-      <w:proofErr w:type="spellEnd"/>
       <w:r>
         <w:rPr>
           <w:u w:val="single"/>
@@ -4689,15 +4437,7 @@
       </w:pPr>
       <w:r>
         <w:lastRenderedPageBreak/>
-        <w:t>Sebbene “</w:t>
-      </w:r>
-      <w:proofErr w:type="spellStart"/>
-      <w:r>
-        <w:t>AlberoAdditivo</w:t>
-      </w:r>
-      <w:proofErr w:type="spellEnd"/>
-      <w:r>
-        <w:t xml:space="preserve">” risolva la criticità dell’algoritmo precedente, comunque </w:t>
+        <w:t xml:space="preserve">Sebbene “AlberoAdditivo” risolva la criticità dell’algoritmo precedente, comunque </w:t>
       </w:r>
       <w:r>
         <w:rPr>
@@ -4942,41 +4682,7 @@
         <w:t>].</w:t>
       </w:r>
       <w:r>
-        <w:t xml:space="preserve"> Per semplicità la prima sommatoria la possiamo chiamare “</w:t>
-      </w:r>
-      <w:proofErr w:type="spellStart"/>
-      <w:proofErr w:type="gramStart"/>
-      <w:r>
-        <w:t>totalDistance</w:t>
-      </w:r>
-      <w:proofErr w:type="spellEnd"/>
-      <w:r>
-        <w:t>(</w:t>
-      </w:r>
-      <w:proofErr w:type="spellStart"/>
-      <w:proofErr w:type="gramEnd"/>
-      <w:r>
-        <w:t>Df</w:t>
-      </w:r>
-      <w:proofErr w:type="spellEnd"/>
-      <w:r>
-        <w:t>)”, mentre la seconda “</w:t>
-      </w:r>
-      <w:proofErr w:type="spellStart"/>
-      <w:r>
-        <w:t>totalDistance</w:t>
-      </w:r>
-      <w:proofErr w:type="spellEnd"/>
-      <w:r>
-        <w:t>(</w:t>
-      </w:r>
-      <w:proofErr w:type="spellStart"/>
-      <w:r>
-        <w:t>Db</w:t>
-      </w:r>
-      <w:proofErr w:type="spellEnd"/>
-      <w:r>
-        <w:t>)”.</w:t>
+        <w:t xml:space="preserve"> Per semplicità la prima sommatoria la possiamo chiamare “totalDistance(Df)”, mentre la seconda “totalDistance(Db)”.</w:t>
       </w:r>
       <w:r>
         <w:t xml:space="preserve"> </w:t>
@@ -5128,29 +4834,7 @@
           <w:u w:val="single"/>
           <w:shd w:val="clear" w:color="auto" w:fill="FFFFFF"/>
         </w:rPr>
-        <w:t>★(</w:t>
-      </w:r>
-      <w:proofErr w:type="spellStart"/>
-      <w:proofErr w:type="gramStart"/>
-      <w:r>
-        <w:rPr>
-          <w:rFonts w:ascii="Segoe UI Symbol" w:hAnsi="Segoe UI Symbol" w:cs="Segoe UI Symbol"/>
-          <w:color w:val="222222"/>
-          <w:u w:val="single"/>
-          <w:shd w:val="clear" w:color="auto" w:fill="FFFFFF"/>
-        </w:rPr>
-        <w:t>f,b</w:t>
-      </w:r>
-      <w:proofErr w:type="spellEnd"/>
-      <w:proofErr w:type="gramEnd"/>
-      <w:r>
-        <w:rPr>
-          <w:rFonts w:ascii="Segoe UI Symbol" w:hAnsi="Segoe UI Symbol" w:cs="Segoe UI Symbol"/>
-          <w:color w:val="222222"/>
-          <w:u w:val="single"/>
-          <w:shd w:val="clear" w:color="auto" w:fill="FFFFFF"/>
-        </w:rPr>
-        <w:t>).</w:t>
+        <w:t>★(f,b).</w:t>
       </w:r>
       <w:r>
         <w:rPr>
@@ -5173,65 +4857,7 @@
         <w:rPr>
           <w:u w:val="single"/>
         </w:rPr>
-        <w:t xml:space="preserve">si calcola il delta tra </w:t>
-      </w:r>
-      <w:proofErr w:type="spellStart"/>
-      <w:proofErr w:type="gramStart"/>
-      <w:r>
-        <w:rPr>
-          <w:u w:val="single"/>
-        </w:rPr>
-        <w:t>totalDistance</w:t>
-      </w:r>
-      <w:proofErr w:type="spellEnd"/>
-      <w:r>
-        <w:rPr>
-          <w:u w:val="single"/>
-        </w:rPr>
-        <w:t>(</w:t>
-      </w:r>
-      <w:proofErr w:type="spellStart"/>
-      <w:proofErr w:type="gramEnd"/>
-      <w:r>
-        <w:rPr>
-          <w:u w:val="single"/>
-        </w:rPr>
-        <w:t>Df</w:t>
-      </w:r>
-      <w:proofErr w:type="spellEnd"/>
-      <w:r>
-        <w:rPr>
-          <w:u w:val="single"/>
-        </w:rPr>
-        <w:t xml:space="preserve">) e </w:t>
-      </w:r>
-      <w:proofErr w:type="spellStart"/>
-      <w:r>
-        <w:rPr>
-          <w:u w:val="single"/>
-        </w:rPr>
-        <w:t>totalDistance</w:t>
-      </w:r>
-      <w:proofErr w:type="spellEnd"/>
-      <w:r>
-        <w:rPr>
-          <w:u w:val="single"/>
-        </w:rPr>
-        <w:t>(</w:t>
-      </w:r>
-      <w:proofErr w:type="spellStart"/>
-      <w:r>
-        <w:rPr>
-          <w:u w:val="single"/>
-        </w:rPr>
-        <w:t>Db</w:t>
-      </w:r>
-      <w:proofErr w:type="spellEnd"/>
-      <w:r>
-        <w:rPr>
-          <w:u w:val="single"/>
-        </w:rPr>
-        <w:t>)</w:t>
+        <w:t>si calcola il delta tra totalDistance(Df) e totalDistance(Db)</w:t>
       </w:r>
       <w:r>
         <w:t xml:space="preserve">, quindi: [mostrare formula </w:t>
@@ -5812,15 +5438,7 @@
         <w:t>e cerca il suo elemento minimo</w:t>
       </w:r>
       <w:r>
-        <w:t xml:space="preserve">. Poiché la matrice è </w:t>
-      </w:r>
-      <w:proofErr w:type="spellStart"/>
-      <w:r>
-        <w:t>nxn</w:t>
-      </w:r>
-      <w:proofErr w:type="spellEnd"/>
-      <w:r>
-        <w:t xml:space="preserve">, allora la complessità è </w:t>
+        <w:t xml:space="preserve">. Poiché la matrice è nxn, allora la complessità è </w:t>
       </w:r>
       <w:r>
         <w:rPr>
@@ -5886,19 +5504,11 @@
       <w:r>
         <w:t xml:space="preserve">Quindi la complessità del neighbor joining è: </w:t>
       </w:r>
-      <w:proofErr w:type="gramStart"/>
-      <w:r>
-        <w:rPr>
-          <w:u w:val="single"/>
-        </w:rPr>
-        <w:t>T(</w:t>
-      </w:r>
-      <w:proofErr w:type="gramEnd"/>
-      <w:r>
-        <w:rPr>
-          <w:u w:val="single"/>
-        </w:rPr>
-        <w:t>neighbor joining)=O(n^2)</w:t>
+      <w:r>
+        <w:rPr>
+          <w:u w:val="single"/>
+        </w:rPr>
+        <w:t>T(neighbor joining)=O(n^2)</w:t>
       </w:r>
       <w:r>
         <w:t xml:space="preserve">. Poiché </w:t>
@@ -5960,23 +5570,7 @@
           <w:rFonts w:ascii="Arial" w:hAnsi="Arial" w:cs="Arial"/>
           <w:lang w:val="en-US"/>
         </w:rPr>
-        <w:t xml:space="preserve">Unweighted Pair Group Method with Arithmetic Mean» - </w:t>
-      </w:r>
-      <w:proofErr w:type="spellStart"/>
-      <w:r>
-        <w:rPr>
-          <w:rFonts w:ascii="Arial" w:hAnsi="Arial" w:cs="Arial"/>
-          <w:lang w:val="en-US"/>
-        </w:rPr>
-        <w:t>Parte</w:t>
-      </w:r>
-      <w:proofErr w:type="spellEnd"/>
-      <w:r>
-        <w:rPr>
-          <w:rFonts w:ascii="Arial" w:hAnsi="Arial" w:cs="Arial"/>
-          <w:lang w:val="en-US"/>
-        </w:rPr>
-        <w:t xml:space="preserve"> </w:t>
+        <w:t xml:space="preserve">Unweighted Pair Group Method with Arithmetic Mean» - Parte </w:t>
       </w:r>
       <w:r>
         <w:rPr>
@@ -6241,21 +5835,7 @@
         <w:rPr>
           <w:u w:val="single"/>
         </w:rPr>
-        <w:t xml:space="preserve"> cluster, uno </w:t>
-      </w:r>
-      <w:proofErr w:type="gramStart"/>
-      <w:r>
-        <w:rPr>
-          <w:u w:val="single"/>
-        </w:rPr>
-        <w:t>per  ogni</w:t>
-      </w:r>
-      <w:proofErr w:type="gramEnd"/>
-      <w:r>
-        <w:rPr>
-          <w:u w:val="single"/>
-        </w:rPr>
-        <w:t xml:space="preserve"> foglia</w:t>
+        <w:t xml:space="preserve"> cluster, uno per  ogni foglia</w:t>
       </w:r>
       <w:r>
         <w:t>. Nel nostro caso abbiamo 4 foglie, quindi si creano 4 cluster [mostrare immagine]</w:t>
@@ -6305,23 +5885,7 @@
           <w:rFonts w:ascii="Arial" w:hAnsi="Arial" w:cs="Arial"/>
           <w:lang w:val="en-US"/>
         </w:rPr>
-        <w:t xml:space="preserve">Unweighted Pair Group Method with Arithmetic Mean» - </w:t>
-      </w:r>
-      <w:proofErr w:type="spellStart"/>
-      <w:r>
-        <w:rPr>
-          <w:rFonts w:ascii="Arial" w:hAnsi="Arial" w:cs="Arial"/>
-          <w:lang w:val="en-US"/>
-        </w:rPr>
-        <w:t>Parte</w:t>
-      </w:r>
-      <w:proofErr w:type="spellEnd"/>
-      <w:r>
-        <w:rPr>
-          <w:rFonts w:ascii="Arial" w:hAnsi="Arial" w:cs="Arial"/>
-          <w:lang w:val="en-US"/>
-        </w:rPr>
-        <w:t xml:space="preserve"> </w:t>
+        <w:t xml:space="preserve">Unweighted Pair Group Method with Arithmetic Mean» - Parte </w:t>
       </w:r>
       <w:r>
         <w:rPr>
@@ -6346,21 +5910,7 @@
         <w:rPr>
           <w:u w:val="single"/>
         </w:rPr>
-        <w:t xml:space="preserve">Si scelgono i due cluster X </w:t>
-      </w:r>
-      <w:proofErr w:type="spellStart"/>
-      <w:r>
-        <w:rPr>
-          <w:u w:val="single"/>
-        </w:rPr>
-        <w:t>ed</w:t>
-      </w:r>
-      <w:proofErr w:type="spellEnd"/>
-      <w:r>
-        <w:rPr>
-          <w:u w:val="single"/>
-        </w:rPr>
-        <w:t xml:space="preserve"> Y più vicini secondo la seguente definizione di distanza</w:t>
+        <w:t>Si scelgono i due cluster X ed Y più vicini secondo la seguente definizione di distanza</w:t>
       </w:r>
       <w:r>
         <w:t xml:space="preserve"> [mostrare formula </w:t>
@@ -6418,23 +5968,7 @@
         <w:rPr>
           <w:u w:val="single"/>
         </w:rPr>
-        <w:t>D(</w:t>
-      </w:r>
-      <w:proofErr w:type="spellStart"/>
-      <w:proofErr w:type="gramStart"/>
-      <w:r>
-        <w:rPr>
-          <w:u w:val="single"/>
-        </w:rPr>
-        <w:t>u,s</w:t>
-      </w:r>
-      <w:proofErr w:type="spellEnd"/>
-      <w:proofErr w:type="gramEnd"/>
-      <w:r>
-        <w:rPr>
-          <w:u w:val="single"/>
-        </w:rPr>
-        <w:t>)=2.</w:t>
+        <w:t>D(u,s)=2.</w:t>
       </w:r>
       <w:r>
         <w:rPr>
@@ -6467,17 +6001,7 @@
         <w:t xml:space="preserve">Crea un cluster Z che è dato dall’unione tra il cluster X ed Y. </w:t>
       </w:r>
       <w:r>
-        <w:t xml:space="preserve"> Nel nostro caso quindi {</w:t>
-      </w:r>
-      <w:proofErr w:type="spellStart"/>
-      <w:proofErr w:type="gramStart"/>
-      <w:r>
-        <w:t>u,s</w:t>
-      </w:r>
-      <w:proofErr w:type="spellEnd"/>
-      <w:proofErr w:type="gramEnd"/>
-      <w:r>
-        <w:t xml:space="preserve">}={u}unione{s}. </w:t>
+        <w:t xml:space="preserve"> Nel nostro caso quindi {u,s}={u}unione{s}. </w:t>
       </w:r>
     </w:p>
     <w:p>
@@ -6900,23 +6424,7 @@
           <w:rFonts w:ascii="Arial" w:hAnsi="Arial" w:cs="Arial"/>
           <w:lang w:val="en-US"/>
         </w:rPr>
-        <w:t xml:space="preserve">Unweighted Pair Group Method with Arithmetic Mean» - </w:t>
-      </w:r>
-      <w:proofErr w:type="spellStart"/>
-      <w:r>
-        <w:rPr>
-          <w:rFonts w:ascii="Arial" w:hAnsi="Arial" w:cs="Arial"/>
-          <w:lang w:val="en-US"/>
-        </w:rPr>
-        <w:t>Parte</w:t>
-      </w:r>
-      <w:proofErr w:type="spellEnd"/>
-      <w:r>
-        <w:rPr>
-          <w:rFonts w:ascii="Arial" w:hAnsi="Arial" w:cs="Arial"/>
-          <w:lang w:val="en-US"/>
-        </w:rPr>
-        <w:t xml:space="preserve"> </w:t>
+        <w:t xml:space="preserve">Unweighted Pair Group Method with Arithmetic Mean» - Parte </w:t>
       </w:r>
       <w:r>
         <w:rPr>
@@ -6968,15 +6476,21 @@
         <w:t xml:space="preserve"> e gli altri elementi presenti in D</w:t>
       </w:r>
       <w:r>
-        <w:t xml:space="preserve">. Nel nostro </w:t>
-      </w:r>
-      <w:proofErr w:type="gramStart"/>
-      <w:r>
-        <w:t>caso:[</w:t>
-      </w:r>
-      <w:proofErr w:type="gramEnd"/>
-      <w:r>
-        <w:t xml:space="preserve">mostra le formule. Prima </w:t>
+        <w:rPr>
+          <w:u w:val="single"/>
+        </w:rPr>
+        <w:t xml:space="preserve"> usando la formula dello step </w:t>
+      </w:r>
+      <w:bookmarkStart w:id="1" w:name="_GoBack"/>
+      <w:bookmarkEnd w:id="1"/>
+      <w:r>
+        <w:rPr>
+          <w:u w:val="single"/>
+        </w:rPr>
+        <w:t>2</w:t>
+      </w:r>
+      <w:r>
+        <w:t xml:space="preserve">. Nel nostro caso:[mostra le formule. Prima </w:t>
       </w:r>
       <w:r>
         <w:rPr>
@@ -7128,29 +6642,7 @@
         <w:rPr>
           <w:u w:val="single"/>
         </w:rPr>
-        <w:t xml:space="preserve"> (ovvero {</w:t>
-      </w:r>
-      <w:proofErr w:type="spellStart"/>
-      <w:proofErr w:type="gramStart"/>
-      <w:r>
-        <w:rPr>
-          <w:u w:val="single"/>
-        </w:rPr>
-        <w:t>f,b</w:t>
-      </w:r>
-      <w:proofErr w:type="gramEnd"/>
-      <w:r>
-        <w:rPr>
-          <w:u w:val="single"/>
-        </w:rPr>
-        <w:t>,u,s</w:t>
-      </w:r>
-      <w:proofErr w:type="spellEnd"/>
-      <w:r>
-        <w:rPr>
-          <w:u w:val="single"/>
-        </w:rPr>
-        <w:t>})</w:t>
+        <w:t xml:space="preserve"> (ovvero {f,b,u,s})</w:t>
       </w:r>
       <w:r>
         <w:rPr>
@@ -7221,85 +6713,127 @@
           <w:rFonts w:ascii="Arial" w:hAnsi="Arial" w:cs="Arial"/>
           <w:lang w:val="en-US"/>
         </w:rPr>
-        <w:t xml:space="preserve">Unweighted Pair Group Method with Arithmetic Mean» - </w:t>
-      </w:r>
-      <w:proofErr w:type="spellStart"/>
+        <w:t xml:space="preserve">Unweighted Pair Group Method with Arithmetic Mean» - Parte </w:t>
+      </w:r>
       <w:r>
         <w:rPr>
           <w:rFonts w:ascii="Arial" w:hAnsi="Arial" w:cs="Arial"/>
           <w:lang w:val="en-US"/>
         </w:rPr>
-        <w:t>Parte</w:t>
-      </w:r>
-      <w:proofErr w:type="spellEnd"/>
-      <w:r>
-        <w:rPr>
-          <w:rFonts w:ascii="Arial" w:hAnsi="Arial" w:cs="Arial"/>
-          <w:lang w:val="en-US"/>
-        </w:rPr>
+        <w:t>4</w:t>
+      </w:r>
+    </w:p>
+    <w:p>
+      <w:pPr>
+        <w:rPr>
+          <w:u w:val="single"/>
+        </w:rPr>
+      </w:pPr>
+      <w:r>
+        <w:rPr>
+          <w:u w:val="single"/>
+        </w:rPr>
+        <w:t>Complessità temporale:</w:t>
+      </w:r>
+    </w:p>
+    <w:p>
+      <w:pPr>
+        <w:rPr>
+          <w:u w:val="single"/>
+        </w:rPr>
+      </w:pPr>
+      <w:r>
+        <w:rPr>
+          <w:u w:val="single"/>
+        </w:rPr>
+        <w:t xml:space="preserve">Ad ogni iterazione vengono effettuate una serie di operazioni, tra cui aggiornare </w:t>
+      </w:r>
+      <w:r>
+        <w:rPr>
+          <w:rFonts w:ascii="Cambria Math" w:hAnsi="Cambria Math" w:cs="Cambria Math"/>
+          <w:u w:val="single"/>
+        </w:rPr>
+        <w:t>𝐷</w:t>
+      </w:r>
+      <w:r>
+        <w:rPr>
+          <w:u w:val="single"/>
+        </w:rPr>
+        <w:t xml:space="preserve"> calcolando la distanza tra il cluster appena inserito in </w:t>
+      </w:r>
+      <w:r>
+        <w:rPr>
+          <w:rFonts w:ascii="Cambria Math" w:hAnsi="Cambria Math" w:cs="Cambria Math"/>
+          <w:u w:val="single"/>
+        </w:rPr>
+        <w:t>𝐷</w:t>
+      </w:r>
+      <w:r>
+        <w:rPr>
+          <w:u w:val="single"/>
+        </w:rPr>
+        <w:t xml:space="preserve"> e gli altri elementi</w:t>
+      </w:r>
+      <w:r>
+        <w:t>, quindi la complessità è</w:t>
+      </w:r>
+      <w:r>
         <w:t xml:space="preserve"> </w:t>
       </w:r>
       <w:r>
         <w:rPr>
-          <w:rFonts w:ascii="Arial" w:hAnsi="Arial" w:cs="Arial"/>
-          <w:lang w:val="en-US"/>
-        </w:rPr>
-        <w:t>4</w:t>
-      </w:r>
-    </w:p>
-    <w:p>
-      <w:pPr>
-        <w:rPr>
-          <w:u w:val="single"/>
-        </w:rPr>
-      </w:pPr>
-      <w:r>
-        <w:rPr>
-          <w:u w:val="single"/>
-        </w:rPr>
-        <w:t>Complessità temporale:</w:t>
-      </w:r>
-    </w:p>
-    <w:p>
-      <w:pPr>
-        <w:rPr>
-          <w:u w:val="single"/>
-        </w:rPr>
-      </w:pPr>
-      <w:r>
-        <w:rPr>
-          <w:u w:val="single"/>
-        </w:rPr>
-        <w:t xml:space="preserve">Ad ogni iterazione vengono effettuate una serie di operazioni, tra cui aggiornare </w:t>
-      </w:r>
-      <w:r>
-        <w:rPr>
           <w:rFonts w:ascii="Cambria Math" w:hAnsi="Cambria Math" w:cs="Cambria Math"/>
           <w:u w:val="single"/>
         </w:rPr>
-        <w:t>𝐷</w:t>
-      </w:r>
-      <w:r>
-        <w:rPr>
-          <w:u w:val="single"/>
-        </w:rPr>
-        <w:t xml:space="preserve"> calcolando la distanza tra il cluster appena inserito in </w:t>
+        <w:t>𝑂</w:t>
+      </w:r>
+      <w:r>
+        <w:rPr>
+          <w:u w:val="single"/>
+        </w:rPr>
+        <w:t>(</w:t>
       </w:r>
       <w:r>
         <w:rPr>
           <w:rFonts w:ascii="Cambria Math" w:hAnsi="Cambria Math" w:cs="Cambria Math"/>
           <w:u w:val="single"/>
         </w:rPr>
-        <w:t>𝐷</w:t>
-      </w:r>
-      <w:r>
-        <w:rPr>
-          <w:u w:val="single"/>
-        </w:rPr>
-        <w:t xml:space="preserve"> e gli altri elementi</w:t>
-      </w:r>
-      <w:r>
-        <w:t>, quindi la complessità è</w:t>
+        <w:t>𝑛</w:t>
+      </w:r>
+      <w:r>
+        <w:rPr>
+          <w:u w:val="single"/>
+        </w:rPr>
+        <w:t>).</w:t>
+      </w:r>
+    </w:p>
+    <w:p>
+      <w:pPr>
+        <w:rPr>
+          <w:u w:val="single"/>
+        </w:rPr>
+      </w:pPr>
+      <w:r>
+        <w:rPr>
+          <w:u w:val="single"/>
+        </w:rPr>
+        <w:t xml:space="preserve">Queste iterazioni vengono fatte </w:t>
+      </w:r>
+      <w:r>
+        <w:rPr>
+          <w:rFonts w:ascii="Cambria Math" w:hAnsi="Cambria Math" w:cs="Cambria Math"/>
+          <w:u w:val="single"/>
+        </w:rPr>
+        <w:t>𝑛</w:t>
+      </w:r>
+      <w:r>
+        <w:rPr>
+          <w:u w:val="single"/>
+        </w:rPr>
+        <w:t>−2 volte, ovvero fino a che non si ottiene una matrice 2×2</w:t>
+      </w:r>
+      <w:r>
+        <w:t>, quindi</w:t>
       </w:r>
       <w:r>
         <w:t xml:space="preserve"> </w:t>
@@ -7328,64 +6862,6 @@
         <w:rPr>
           <w:u w:val="single"/>
         </w:rPr>
-        <w:t>).</w:t>
-      </w:r>
-    </w:p>
-    <w:p>
-      <w:pPr>
-        <w:rPr>
-          <w:u w:val="single"/>
-        </w:rPr>
-      </w:pPr>
-      <w:r>
-        <w:rPr>
-          <w:u w:val="single"/>
-        </w:rPr>
-        <w:t xml:space="preserve">Queste iterazioni vengono fatte </w:t>
-      </w:r>
-      <w:r>
-        <w:rPr>
-          <w:rFonts w:ascii="Cambria Math" w:hAnsi="Cambria Math" w:cs="Cambria Math"/>
-          <w:u w:val="single"/>
-        </w:rPr>
-        <w:t>𝑛</w:t>
-      </w:r>
-      <w:r>
-        <w:rPr>
-          <w:u w:val="single"/>
-        </w:rPr>
-        <w:t>−2 volte, ovvero fino a che non si ottiene una matrice 2×2</w:t>
-      </w:r>
-      <w:r>
-        <w:t>, quindi</w:t>
-      </w:r>
-      <w:r>
-        <w:t xml:space="preserve"> </w:t>
-      </w:r>
-      <w:r>
-        <w:rPr>
-          <w:rFonts w:ascii="Cambria Math" w:hAnsi="Cambria Math" w:cs="Cambria Math"/>
-          <w:u w:val="single"/>
-        </w:rPr>
-        <w:t>𝑂</w:t>
-      </w:r>
-      <w:r>
-        <w:rPr>
-          <w:u w:val="single"/>
-        </w:rPr>
-        <w:t>(</w:t>
-      </w:r>
-      <w:r>
-        <w:rPr>
-          <w:rFonts w:ascii="Cambria Math" w:hAnsi="Cambria Math" w:cs="Cambria Math"/>
-          <w:u w:val="single"/>
-        </w:rPr>
-        <w:t>𝑛</w:t>
-      </w:r>
-      <w:r>
-        <w:rPr>
-          <w:u w:val="single"/>
-        </w:rPr>
         <w:t>−2)</w:t>
       </w:r>
     </w:p>
@@ -7397,6 +6873,9 @@
         <w:t xml:space="preserve">la complessità totale dell’algoritmo sarà la seguente: </w:t>
       </w:r>
       <w:r>
+        <w:rPr>
+          <w:noProof/>
+        </w:rPr>
         <w:drawing>
           <wp:inline distT="0" distB="0" distL="0" distR="0" wp14:anchorId="0E7ABC6B" wp14:editId="103522E8">
             <wp:extent cx="2599899" cy="145702"/>
@@ -7464,14 +6943,12 @@
       <w:r>
         <w:t xml:space="preserve"> della tesi </w:t>
       </w:r>
-      <w:bookmarkStart w:id="1" w:name="_GoBack"/>
       <w:r>
         <w:rPr>
           <w:u w:val="single"/>
         </w:rPr>
         <w:t>è terminata</w:t>
       </w:r>
-      <w:bookmarkEnd w:id="1"/>
       <w:r>
         <w:t>!!</w:t>
       </w:r>
@@ -9806,6 +9283,7 @@
   <w:style w:type="character" w:default="1" w:styleId="Carpredefinitoparagrafo">
     <w:name w:val="Default Paragraph Font"/>
     <w:uiPriority w:val="1"/>
+    <w:semiHidden/>
     <w:unhideWhenUsed/>
   </w:style>
   <w:style w:type="table" w:default="1" w:styleId="Tabellanormale">
@@ -10209,7 +9687,7 @@
 </file>
 
 <file path=customXml/itemProps1.xml><?xml version="1.0" encoding="utf-8"?>
-<ds:datastoreItem xmlns:ds="http://schemas.openxmlformats.org/officeDocument/2006/customXml" ds:itemID="{FAD1BBEF-CA10-4836-B161-DC64B2A18B69}">
+<ds:datastoreItem xmlns:ds="http://schemas.openxmlformats.org/officeDocument/2006/customXml" ds:itemID="{23475256-CF7B-4FDD-8E05-D93D9CD7E199}">
   <ds:schemaRefs>
     <ds:schemaRef ds:uri="http://schemas.openxmlformats.org/officeDocument/2006/bibliography"/>
   </ds:schemaRefs>

</xml_diff>